<commit_message>
báo cáo ngày 16-7
</commit_message>
<xml_diff>
--- a/[BM. CNTT] Mẫu báo cáo TN.docx
+++ b/[BM. CNTT] Mẫu báo cáo TN.docx
@@ -499,7 +499,7 @@
           <w:right w:val="thickThinSmallGap" w:color="auto" w:sz="24" w:space="4"/>
         </w:pBdr>
         <w:spacing w:before="120" w:after="120" w:line="360" w:lineRule="auto"/>
-        <w:jc w:val="center"/>
+        <w:jc w:val="both"/>
         <w:rPr>
           <w:b/>
           <w:sz w:val="28"/>
@@ -3198,6 +3198,14 @@
         <w:gridCol w:w="6570"/>
       </w:tblGrid>
       <w:tr>
+        <w:tblPrEx>
+          <w:tblCellMar>
+            <w:top w:w="0" w:type="dxa"/>
+            <w:left w:w="108" w:type="dxa"/>
+            <w:bottom w:w="0" w:type="dxa"/>
+            <w:right w:w="108" w:type="dxa"/>
+          </w:tblCellMar>
+        </w:tblPrEx>
         <w:trPr>
           <w:trHeight w:val="1251" w:hRule="atLeast"/>
         </w:trPr>
@@ -4745,29 +4753,6 @@
     </w:p>
     <w:p>
       <w:pPr>
-        <w:pStyle w:val="6"/>
-        <w:numPr>
-          <w:ilvl w:val="0"/>
-          <w:numId w:val="4"/>
-        </w:numPr>
-        <w:bidi w:val="0"/>
-        <w:spacing w:before="0" w:beforeAutospacing="0" w:after="0" w:afterAutospacing="0"/>
-        <w:ind w:left="1394" w:leftChars="0" w:hanging="425" w:firstLineChars="0"/>
-        <w:rPr>
-          <w:rFonts w:hint="default"/>
-          <w:lang w:val="en-US"/>
-        </w:rPr>
-      </w:pPr>
-      <w:r>
-        <w:rPr>
-          <w:rFonts w:hint="default"/>
-          <w:lang w:val="en-US"/>
-        </w:rPr>
-        <w:t>Bài toán nhận</w:t>
-      </w:r>
-    </w:p>
-    <w:p>
-      <w:pPr>
         <w:pStyle w:val="4"/>
         <w:numPr>
           <w:ilvl w:val="1"/>
@@ -4828,6 +4813,7 @@
     <w:p>
       <w:pPr>
         <w:numPr>
+          <w:ilvl w:val="0"/>
           <w:numId w:val="0"/>
         </w:numPr>
         <w:spacing w:line="360" w:lineRule="auto"/>
@@ -4853,6 +4839,7 @@
     <w:p>
       <w:pPr>
         <w:numPr>
+          <w:ilvl w:val="0"/>
           <w:numId w:val="0"/>
         </w:numPr>
         <w:spacing w:line="360" w:lineRule="auto"/>
@@ -4878,6 +4865,7 @@
     <w:p>
       <w:pPr>
         <w:numPr>
+          <w:ilvl w:val="0"/>
           <w:numId w:val="0"/>
         </w:numPr>
         <w:spacing w:line="360" w:lineRule="auto"/>
@@ -4897,12 +4885,13 @@
           <w:szCs w:val="24"/>
           <w:lang w:val="en-US"/>
         </w:rPr>
-        <w:t>- Phương pháp biên mềm (Soft-margin) nhằm giúp SVM có thể chấp nhận nhiểu</w:t>
+        <w:t>- Phương pháp biên mềm (Soft-margin) nhằm giúp SVM có thể chấp nhận nhiễu</w:t>
       </w:r>
     </w:p>
     <w:p>
       <w:pPr>
         <w:numPr>
+          <w:ilvl w:val="0"/>
           <w:numId w:val="0"/>
         </w:numPr>
         <w:spacing w:line="360" w:lineRule="auto"/>
@@ -5106,6 +5095,7 @@
       <w:pPr>
         <w:pStyle w:val="6"/>
         <w:numPr>
+          <w:ilvl w:val="0"/>
           <w:numId w:val="0"/>
         </w:numPr>
         <w:bidi w:val="0"/>
@@ -5439,6 +5429,7 @@
       <w:pPr>
         <w:pStyle w:val="6"/>
         <w:numPr>
+          <w:ilvl w:val="0"/>
           <w:numId w:val="0"/>
         </w:numPr>
         <w:bidi w:val="0"/>
@@ -5454,16 +5445,7 @@
           <w:rFonts w:hint="default"/>
           <w:lang w:val="en-US"/>
         </w:rPr>
-        <w:t xml:space="preserve">2.2 </w:t>
-      </w:r>
-      <w:bookmarkStart w:id="0" w:name="_GoBack"/>
-      <w:bookmarkEnd w:id="0"/>
-      <w:r>
-        <w:rPr>
-          <w:rFonts w:hint="default"/>
-          <w:lang w:val="en-US"/>
-        </w:rPr>
-        <w:t>Machine learning (Máy học)</w:t>
+        <w:t>2.2 Machine learning (Máy học)</w:t>
       </w:r>
     </w:p>
     <w:p>
@@ -5879,18 +5861,30 @@
         <w:ind w:left="709"/>
         <w:jc w:val="center"/>
         <w:rPr>
-          <w:b/>
-          <w:sz w:val="26"/>
-          <w:szCs w:val="26"/>
-        </w:rPr>
-      </w:pPr>
-      <w:r>
-        <w:rPr>
-          <w:b/>
-          <w:sz w:val="26"/>
-          <w:szCs w:val="26"/>
-        </w:rPr>
-        <w:t>CHƯƠNG 3. KẾT QUẢ VÀ KIẾN NGHỊ</w:t>
+          <w:rFonts w:hint="default"/>
+          <w:b/>
+          <w:sz w:val="26"/>
+          <w:szCs w:val="26"/>
+          <w:lang w:val="en-US"/>
+        </w:rPr>
+      </w:pPr>
+      <w:r>
+        <w:rPr>
+          <w:b/>
+          <w:sz w:val="26"/>
+          <w:szCs w:val="26"/>
+        </w:rPr>
+        <w:t xml:space="preserve">CHƯƠNG 3. </w:t>
+      </w:r>
+      <w:r>
+        <w:rPr>
+          <w:rFonts w:hint="default"/>
+          <w:b/>
+          <w:sz w:val="26"/>
+          <w:szCs w:val="26"/>
+          <w:lang w:val="en-US"/>
+        </w:rPr>
+        <w:t>THUẬT TOÁN SVM</w:t>
       </w:r>
     </w:p>
     <w:p>
@@ -5899,16 +5893,27 @@
         <w:ind w:left="709"/>
         <w:jc w:val="both"/>
         <w:rPr>
-          <w:sz w:val="26"/>
-          <w:szCs w:val="26"/>
-        </w:rPr>
-      </w:pPr>
-      <w:r>
-        <w:rPr>
-          <w:sz w:val="26"/>
-          <w:szCs w:val="26"/>
-        </w:rPr>
-        <w:t>3.1 Kết quả đạt được</w:t>
+          <w:rFonts w:hint="default"/>
+          <w:sz w:val="26"/>
+          <w:szCs w:val="26"/>
+          <w:lang w:val="en-US"/>
+        </w:rPr>
+      </w:pPr>
+      <w:r>
+        <w:rPr>
+          <w:sz w:val="26"/>
+          <w:szCs w:val="26"/>
+        </w:rPr>
+        <w:t>3.</w:t>
+      </w:r>
+      <w:r>
+        <w:rPr>
+          <w:rFonts w:hint="default"/>
+          <w:sz w:val="26"/>
+          <w:szCs w:val="26"/>
+          <w:lang w:val="en-US"/>
+        </w:rPr>
+        <w:t>2 Bài toán tối ưu</w:t>
       </w:r>
     </w:p>
     <w:p>
@@ -5917,34 +5922,1168 @@
         <w:ind w:left="709"/>
         <w:jc w:val="both"/>
         <w:rPr>
-          <w:sz w:val="26"/>
-          <w:szCs w:val="26"/>
-        </w:rPr>
-      </w:pPr>
-      <w:r>
-        <w:rPr>
-          <w:sz w:val="26"/>
-          <w:szCs w:val="26"/>
-        </w:rPr>
-        <w:t>3.2 Kiến nghị</w:t>
-      </w:r>
-    </w:p>
-    <w:p>
-      <w:pPr>
-        <w:spacing w:after="160" w:line="259" w:lineRule="auto"/>
-        <w:rPr>
-          <w:b/>
-          <w:sz w:val="26"/>
-          <w:szCs w:val="26"/>
-        </w:rPr>
-      </w:pPr>
-      <w:r>
-        <w:rPr>
-          <w:b/>
-          <w:sz w:val="26"/>
-          <w:szCs w:val="26"/>
-        </w:rPr>
-        <w:br w:type="page"/>
+          <w:rFonts w:hint="default"/>
+          <w:sz w:val="24"/>
+          <w:szCs w:val="24"/>
+          <w:lang w:val="en-US"/>
+        </w:rPr>
+      </w:pPr>
+      <w:r>
+        <w:rPr>
+          <w:rFonts w:hint="default"/>
+          <w:sz w:val="24"/>
+          <w:szCs w:val="24"/>
+          <w:lang w:val="en-US"/>
+        </w:rPr>
+        <w:t xml:space="preserve">   Để có thể tiếp tục bài báo cáo, em xin phép được trình bày về một số khái niệm liên quan đến phương pháp học có giám sát và các khái niệm về bải toán tối ưu.</w:t>
+      </w:r>
+    </w:p>
+    <w:p>
+      <w:pPr>
+        <w:spacing w:line="360" w:lineRule="auto"/>
+        <w:ind w:left="709"/>
+        <w:jc w:val="both"/>
+        <w:rPr>
+          <w:rFonts w:hint="default"/>
+          <w:sz w:val="24"/>
+          <w:szCs w:val="24"/>
+          <w:lang w:val="en-US"/>
+        </w:rPr>
+      </w:pPr>
+      <w:r>
+        <w:rPr>
+          <w:rFonts w:hint="default"/>
+          <w:sz w:val="24"/>
+          <w:szCs w:val="24"/>
+          <w:lang w:val="en-US"/>
+        </w:rPr>
+        <w:t xml:space="preserve">   Đầu tiên, chúng ta sẽ tiến hành tiếp cận phương pháp học có giám sát. Như em đã đề cập trước đó, phương pháp học có giám sát là phương pháp tiến hành dựa phần nhiều vào khoa học dữ liệu. Ta có một tập các dữ liệu đã thu thập từ trước đó chúng bao gồm một tập dữ liệu khác chứa danh sách các thuộc tính, còn lại là một danh sách chứa các đầu ra (outcome) ứng với từng dữ liệu trên. Nhiệm vụ của các thuật toán học có giám sát đó là, từ một đầu vào mới -chúng bao gồm một danh sách các thuộc tính, ta sẽ thu dược một đầu ra ứng với đầu vào đó. Ví dụ với một bài toán dự đoán giá bán của một căn nhà căn cứ vào diện tích, khoảng cách từ căn nhà đến trung tâm thành phố, mức độ an ninh của khu vực xung quanh. Ta có thể nhận thấy, các giá trị của diện tích, khoảng cách, mức độ an ninh,… là các “thuộc tính” tác động trực tiếp đến giá bán của một căn nhà. Như vậy ta có thể hiểu  đề bài ở đây chính là, từ một dữ liệu chứa giá trị diện tích, khoảng cách, mức độ an ninh,… hãy tìm một công thức để tính (ước lượng) giá của căn nhà ấy.</w:t>
+      </w:r>
+    </w:p>
+    <w:p>
+      <w:pPr>
+        <w:spacing w:line="360" w:lineRule="auto"/>
+        <w:ind w:left="709"/>
+        <w:jc w:val="both"/>
+        <w:rPr>
+          <w:rFonts w:hint="default"/>
+          <w:sz w:val="24"/>
+          <w:szCs w:val="24"/>
+          <w:lang w:val="en-US"/>
+        </w:rPr>
+      </w:pPr>
+      <w:r>
+        <w:rPr>
+          <w:rFonts w:hint="default"/>
+          <w:sz w:val="24"/>
+          <w:szCs w:val="24"/>
+          <w:lang w:val="en-US"/>
+        </w:rPr>
+        <w:t xml:space="preserve">   Để làm được điều này, nhất là với các bài toán ước lượng, chúng ta cần phải dựa vào một cái gì đó. Lẽ dĩ nhiên trong trường hợp này, thứ chúng ta dựa vào chính là một cơ sở dữ liệu mẫu, nó chứa một danh sách giá trị của các “thuộc tính” diện tích, khoảnh cách, an ninh,… và ứng với mỗi dòng trong danh sách là một cột chứa giá bán căn nhà.  </w:t>
+      </w:r>
+    </w:p>
+    <w:tbl>
+      <w:tblPr>
+        <w:tblStyle w:val="15"/>
+        <w:tblW w:w="0" w:type="auto"/>
+        <w:tblInd w:w="307" w:type="dxa"/>
+        <w:tblBorders>
+          <w:top w:val="single" w:color="auto" w:sz="4" w:space="0"/>
+          <w:left w:val="single" w:color="auto" w:sz="4" w:space="0"/>
+          <w:bottom w:val="single" w:color="auto" w:sz="4" w:space="0"/>
+          <w:right w:val="single" w:color="auto" w:sz="4" w:space="0"/>
+          <w:insideH w:val="single" w:color="auto" w:sz="4" w:space="0"/>
+          <w:insideV w:val="single" w:color="auto" w:sz="4" w:space="0"/>
+        </w:tblBorders>
+        <w:tblLayout w:type="autofit"/>
+        <w:tblCellMar>
+          <w:top w:w="0" w:type="dxa"/>
+          <w:left w:w="108" w:type="dxa"/>
+          <w:bottom w:w="0" w:type="dxa"/>
+          <w:right w:w="108" w:type="dxa"/>
+        </w:tblCellMar>
+      </w:tblPr>
+      <w:tblGrid>
+        <w:gridCol w:w="1040"/>
+        <w:gridCol w:w="1900"/>
+        <w:gridCol w:w="2525"/>
+        <w:gridCol w:w="1924"/>
+        <w:gridCol w:w="1925"/>
+      </w:tblGrid>
+      <w:tr>
+        <w:tblPrEx>
+          <w:tblBorders>
+            <w:top w:val="single" w:color="auto" w:sz="4" w:space="0"/>
+            <w:left w:val="single" w:color="auto" w:sz="4" w:space="0"/>
+            <w:bottom w:val="single" w:color="auto" w:sz="4" w:space="0"/>
+            <w:right w:val="single" w:color="auto" w:sz="4" w:space="0"/>
+            <w:insideH w:val="single" w:color="auto" w:sz="4" w:space="0"/>
+            <w:insideV w:val="single" w:color="auto" w:sz="4" w:space="0"/>
+          </w:tblBorders>
+          <w:tblCellMar>
+            <w:top w:w="0" w:type="dxa"/>
+            <w:left w:w="108" w:type="dxa"/>
+            <w:bottom w:w="0" w:type="dxa"/>
+            <w:right w:w="108" w:type="dxa"/>
+          </w:tblCellMar>
+        </w:tblPrEx>
+        <w:tc>
+          <w:tcPr>
+            <w:tcW w:w="1040" w:type="dxa"/>
+            <w:vAlign w:val="center"/>
+          </w:tcPr>
+          <w:p>
+            <w:pPr>
+              <w:spacing w:line="360" w:lineRule="auto"/>
+              <w:jc w:val="center"/>
+              <w:rPr>
+                <w:rFonts w:hint="default"/>
+                <w:sz w:val="24"/>
+                <w:szCs w:val="24"/>
+                <w:vertAlign w:val="baseline"/>
+                <w:lang w:val="en-US"/>
+              </w:rPr>
+            </w:pPr>
+            <w:r>
+              <w:rPr>
+                <w:rFonts w:hint="default"/>
+                <w:sz w:val="24"/>
+                <w:szCs w:val="24"/>
+                <w:vertAlign w:val="baseline"/>
+                <w:lang w:val="en-US"/>
+              </w:rPr>
+              <w:t>STT</w:t>
+            </w:r>
+          </w:p>
+        </w:tc>
+        <w:tc>
+          <w:tcPr>
+            <w:tcW w:w="1900" w:type="dxa"/>
+            <w:vAlign w:val="center"/>
+          </w:tcPr>
+          <w:p>
+            <w:pPr>
+              <w:spacing w:line="360" w:lineRule="auto"/>
+              <w:jc w:val="center"/>
+              <w:rPr>
+                <w:rFonts w:hint="default"/>
+                <w:sz w:val="24"/>
+                <w:szCs w:val="24"/>
+                <w:vertAlign w:val="baseline"/>
+                <w:lang w:val="en-US"/>
+              </w:rPr>
+            </w:pPr>
+            <w:r>
+              <w:rPr>
+                <w:rFonts w:hint="default"/>
+                <w:sz w:val="24"/>
+                <w:szCs w:val="24"/>
+                <w:vertAlign w:val="baseline"/>
+                <w:lang w:val="en-US"/>
+              </w:rPr>
+              <w:t>Diện tích (m</w:t>
+            </w:r>
+            <w:r>
+              <w:rPr>
+                <w:rFonts w:hint="default"/>
+                <w:sz w:val="24"/>
+                <w:szCs w:val="24"/>
+                <w:vertAlign w:val="superscript"/>
+                <w:lang w:val="en-US"/>
+              </w:rPr>
+              <w:t>2</w:t>
+            </w:r>
+            <w:r>
+              <w:rPr>
+                <w:rFonts w:hint="default"/>
+                <w:sz w:val="24"/>
+                <w:szCs w:val="24"/>
+                <w:vertAlign w:val="baseline"/>
+                <w:lang w:val="en-US"/>
+              </w:rPr>
+              <w:t>)</w:t>
+            </w:r>
+          </w:p>
+        </w:tc>
+        <w:tc>
+          <w:tcPr>
+            <w:tcW w:w="2525" w:type="dxa"/>
+            <w:vAlign w:val="center"/>
+          </w:tcPr>
+          <w:p>
+            <w:pPr>
+              <w:spacing w:line="360" w:lineRule="auto"/>
+              <w:jc w:val="center"/>
+              <w:rPr>
+                <w:rFonts w:hint="default"/>
+                <w:sz w:val="24"/>
+                <w:szCs w:val="24"/>
+                <w:vertAlign w:val="baseline"/>
+                <w:lang w:val="en-US"/>
+              </w:rPr>
+            </w:pPr>
+            <w:r>
+              <w:rPr>
+                <w:rFonts w:hint="default"/>
+                <w:sz w:val="24"/>
+                <w:szCs w:val="24"/>
+                <w:vertAlign w:val="baseline"/>
+                <w:lang w:val="en-US"/>
+              </w:rPr>
+              <w:t>Khoảng cách(km)</w:t>
+            </w:r>
+          </w:p>
+        </w:tc>
+        <w:tc>
+          <w:tcPr>
+            <w:tcW w:w="1924" w:type="dxa"/>
+            <w:vAlign w:val="center"/>
+          </w:tcPr>
+          <w:p>
+            <w:pPr>
+              <w:spacing w:line="360" w:lineRule="auto"/>
+              <w:jc w:val="center"/>
+              <w:rPr>
+                <w:rFonts w:hint="default"/>
+                <w:sz w:val="24"/>
+                <w:szCs w:val="24"/>
+                <w:vertAlign w:val="baseline"/>
+                <w:lang w:val="en-US"/>
+              </w:rPr>
+            </w:pPr>
+            <w:r>
+              <w:rPr>
+                <w:rFonts w:hint="default"/>
+                <w:sz w:val="24"/>
+                <w:szCs w:val="24"/>
+                <w:vertAlign w:val="baseline"/>
+                <w:lang w:val="en-US"/>
+              </w:rPr>
+              <w:t>An ninh (mức)</w:t>
+            </w:r>
+          </w:p>
+        </w:tc>
+        <w:tc>
+          <w:tcPr>
+            <w:tcW w:w="1925" w:type="dxa"/>
+            <w:vAlign w:val="center"/>
+          </w:tcPr>
+          <w:p>
+            <w:pPr>
+              <w:spacing w:line="360" w:lineRule="auto"/>
+              <w:jc w:val="center"/>
+              <w:rPr>
+                <w:rFonts w:hint="default"/>
+                <w:color w:val="000000" w:themeColor="text1"/>
+                <w:sz w:val="24"/>
+                <w:szCs w:val="24"/>
+                <w:vertAlign w:val="baseline"/>
+                <w:lang w:val="en-US"/>
+                <w14:textFill>
+                  <w14:solidFill>
+                    <w14:schemeClr w14:val="tx1"/>
+                  </w14:solidFill>
+                </w14:textFill>
+              </w:rPr>
+            </w:pPr>
+            <w:r>
+              <w:rPr>
+                <w:rFonts w:hint="default"/>
+                <w:color w:val="000000" w:themeColor="text1"/>
+                <w:sz w:val="24"/>
+                <w:szCs w:val="24"/>
+                <w:vertAlign w:val="baseline"/>
+                <w:lang w:val="en-US"/>
+                <w14:textFill>
+                  <w14:solidFill>
+                    <w14:schemeClr w14:val="tx1"/>
+                  </w14:solidFill>
+                </w14:textFill>
+              </w:rPr>
+              <w:t>Giá (triệu đồng)</w:t>
+            </w:r>
+          </w:p>
+        </w:tc>
+      </w:tr>
+      <w:tr>
+        <w:tblPrEx>
+          <w:tblBorders>
+            <w:top w:val="single" w:color="auto" w:sz="4" w:space="0"/>
+            <w:left w:val="single" w:color="auto" w:sz="4" w:space="0"/>
+            <w:bottom w:val="single" w:color="auto" w:sz="4" w:space="0"/>
+            <w:right w:val="single" w:color="auto" w:sz="4" w:space="0"/>
+            <w:insideH w:val="single" w:color="auto" w:sz="4" w:space="0"/>
+            <w:insideV w:val="single" w:color="auto" w:sz="4" w:space="0"/>
+          </w:tblBorders>
+          <w:tblCellMar>
+            <w:top w:w="0" w:type="dxa"/>
+            <w:left w:w="108" w:type="dxa"/>
+            <w:bottom w:w="0" w:type="dxa"/>
+            <w:right w:w="108" w:type="dxa"/>
+          </w:tblCellMar>
+        </w:tblPrEx>
+        <w:tc>
+          <w:tcPr>
+            <w:tcW w:w="1040" w:type="dxa"/>
+          </w:tcPr>
+          <w:p>
+            <w:pPr>
+              <w:spacing w:line="360" w:lineRule="auto"/>
+              <w:jc w:val="center"/>
+              <w:rPr>
+                <w:rFonts w:hint="default"/>
+                <w:sz w:val="24"/>
+                <w:szCs w:val="24"/>
+                <w:vertAlign w:val="baseline"/>
+                <w:lang w:val="en-US"/>
+              </w:rPr>
+            </w:pPr>
+            <w:r>
+              <w:rPr>
+                <w:rFonts w:hint="default"/>
+                <w:sz w:val="24"/>
+                <w:szCs w:val="24"/>
+                <w:vertAlign w:val="baseline"/>
+                <w:lang w:val="en-US"/>
+              </w:rPr>
+              <w:t>1</w:t>
+            </w:r>
+          </w:p>
+        </w:tc>
+        <w:tc>
+          <w:tcPr>
+            <w:tcW w:w="1900" w:type="dxa"/>
+          </w:tcPr>
+          <w:p>
+            <w:pPr>
+              <w:spacing w:line="360" w:lineRule="auto"/>
+              <w:jc w:val="center"/>
+              <w:rPr>
+                <w:rFonts w:hint="default"/>
+                <w:sz w:val="24"/>
+                <w:szCs w:val="24"/>
+                <w:vertAlign w:val="baseline"/>
+                <w:lang w:val="en-US"/>
+              </w:rPr>
+            </w:pPr>
+            <w:r>
+              <w:rPr>
+                <w:rFonts w:hint="default"/>
+                <w:sz w:val="24"/>
+                <w:szCs w:val="24"/>
+                <w:vertAlign w:val="baseline"/>
+                <w:lang w:val="en-US"/>
+              </w:rPr>
+              <w:t>20</w:t>
+            </w:r>
+          </w:p>
+        </w:tc>
+        <w:tc>
+          <w:tcPr>
+            <w:tcW w:w="2525" w:type="dxa"/>
+          </w:tcPr>
+          <w:p>
+            <w:pPr>
+              <w:spacing w:line="360" w:lineRule="auto"/>
+              <w:jc w:val="center"/>
+              <w:rPr>
+                <w:rFonts w:hint="default"/>
+                <w:sz w:val="24"/>
+                <w:szCs w:val="24"/>
+                <w:vertAlign w:val="baseline"/>
+                <w:lang w:val="en-US"/>
+              </w:rPr>
+            </w:pPr>
+            <w:r>
+              <w:rPr>
+                <w:rFonts w:hint="default"/>
+                <w:sz w:val="24"/>
+                <w:szCs w:val="24"/>
+                <w:vertAlign w:val="baseline"/>
+                <w:lang w:val="en-US"/>
+              </w:rPr>
+              <w:t>12</w:t>
+            </w:r>
+          </w:p>
+        </w:tc>
+        <w:tc>
+          <w:tcPr>
+            <w:tcW w:w="1924" w:type="dxa"/>
+          </w:tcPr>
+          <w:p>
+            <w:pPr>
+              <w:spacing w:line="360" w:lineRule="auto"/>
+              <w:jc w:val="center"/>
+              <w:rPr>
+                <w:rFonts w:hint="default"/>
+                <w:sz w:val="24"/>
+                <w:szCs w:val="24"/>
+                <w:vertAlign w:val="baseline"/>
+                <w:lang w:val="en-US"/>
+              </w:rPr>
+            </w:pPr>
+            <w:r>
+              <w:rPr>
+                <w:rFonts w:hint="default"/>
+                <w:sz w:val="24"/>
+                <w:szCs w:val="24"/>
+                <w:vertAlign w:val="baseline"/>
+                <w:lang w:val="en-US"/>
+              </w:rPr>
+              <w:t>1</w:t>
+            </w:r>
+          </w:p>
+        </w:tc>
+        <w:tc>
+          <w:tcPr>
+            <w:tcW w:w="1925" w:type="dxa"/>
+          </w:tcPr>
+          <w:p>
+            <w:pPr>
+              <w:spacing w:line="360" w:lineRule="auto"/>
+              <w:jc w:val="center"/>
+              <w:rPr>
+                <w:rFonts w:hint="default"/>
+                <w:color w:val="000000" w:themeColor="text1"/>
+                <w:sz w:val="24"/>
+                <w:szCs w:val="24"/>
+                <w:vertAlign w:val="baseline"/>
+                <w:lang w:val="en-US"/>
+                <w14:textFill>
+                  <w14:solidFill>
+                    <w14:schemeClr w14:val="tx1"/>
+                  </w14:solidFill>
+                </w14:textFill>
+              </w:rPr>
+            </w:pPr>
+            <w:r>
+              <w:rPr>
+                <w:rFonts w:hint="default"/>
+                <w:color w:val="000000" w:themeColor="text1"/>
+                <w:sz w:val="24"/>
+                <w:szCs w:val="24"/>
+                <w:vertAlign w:val="baseline"/>
+                <w:lang w:val="en-US"/>
+                <w14:textFill>
+                  <w14:solidFill>
+                    <w14:schemeClr w14:val="tx1"/>
+                  </w14:solidFill>
+                </w14:textFill>
+              </w:rPr>
+              <w:t>200</w:t>
+            </w:r>
+          </w:p>
+        </w:tc>
+      </w:tr>
+      <w:tr>
+        <w:tblPrEx>
+          <w:tblBorders>
+            <w:top w:val="single" w:color="auto" w:sz="4" w:space="0"/>
+            <w:left w:val="single" w:color="auto" w:sz="4" w:space="0"/>
+            <w:bottom w:val="single" w:color="auto" w:sz="4" w:space="0"/>
+            <w:right w:val="single" w:color="auto" w:sz="4" w:space="0"/>
+            <w:insideH w:val="single" w:color="auto" w:sz="4" w:space="0"/>
+            <w:insideV w:val="single" w:color="auto" w:sz="4" w:space="0"/>
+          </w:tblBorders>
+          <w:tblCellMar>
+            <w:top w:w="0" w:type="dxa"/>
+            <w:left w:w="108" w:type="dxa"/>
+            <w:bottom w:w="0" w:type="dxa"/>
+            <w:right w:w="108" w:type="dxa"/>
+          </w:tblCellMar>
+        </w:tblPrEx>
+        <w:tc>
+          <w:tcPr>
+            <w:tcW w:w="1040" w:type="dxa"/>
+          </w:tcPr>
+          <w:p>
+            <w:pPr>
+              <w:spacing w:line="360" w:lineRule="auto"/>
+              <w:jc w:val="center"/>
+              <w:rPr>
+                <w:rFonts w:hint="default"/>
+                <w:sz w:val="24"/>
+                <w:szCs w:val="24"/>
+                <w:vertAlign w:val="baseline"/>
+                <w:lang w:val="en-US"/>
+              </w:rPr>
+            </w:pPr>
+            <w:r>
+              <w:rPr>
+                <w:rFonts w:hint="default"/>
+                <w:sz w:val="24"/>
+                <w:szCs w:val="24"/>
+                <w:vertAlign w:val="baseline"/>
+                <w:lang w:val="en-US"/>
+              </w:rPr>
+              <w:t>2</w:t>
+            </w:r>
+          </w:p>
+        </w:tc>
+        <w:tc>
+          <w:tcPr>
+            <w:tcW w:w="1900" w:type="dxa"/>
+          </w:tcPr>
+          <w:p>
+            <w:pPr>
+              <w:spacing w:line="360" w:lineRule="auto"/>
+              <w:jc w:val="center"/>
+              <w:rPr>
+                <w:rFonts w:hint="default"/>
+                <w:sz w:val="24"/>
+                <w:szCs w:val="24"/>
+                <w:vertAlign w:val="baseline"/>
+                <w:lang w:val="en-US"/>
+              </w:rPr>
+            </w:pPr>
+            <w:r>
+              <w:rPr>
+                <w:rFonts w:hint="default"/>
+                <w:sz w:val="24"/>
+                <w:szCs w:val="24"/>
+                <w:vertAlign w:val="baseline"/>
+                <w:lang w:val="en-US"/>
+              </w:rPr>
+              <w:t>22</w:t>
+            </w:r>
+          </w:p>
+        </w:tc>
+        <w:tc>
+          <w:tcPr>
+            <w:tcW w:w="2525" w:type="dxa"/>
+          </w:tcPr>
+          <w:p>
+            <w:pPr>
+              <w:spacing w:line="360" w:lineRule="auto"/>
+              <w:jc w:val="center"/>
+              <w:rPr>
+                <w:rFonts w:hint="default"/>
+                <w:sz w:val="24"/>
+                <w:szCs w:val="24"/>
+                <w:vertAlign w:val="baseline"/>
+                <w:lang w:val="en-US"/>
+              </w:rPr>
+            </w:pPr>
+            <w:r>
+              <w:rPr>
+                <w:rFonts w:hint="default"/>
+                <w:sz w:val="24"/>
+                <w:szCs w:val="24"/>
+                <w:vertAlign w:val="baseline"/>
+                <w:lang w:val="en-US"/>
+              </w:rPr>
+              <w:t>5</w:t>
+            </w:r>
+          </w:p>
+        </w:tc>
+        <w:tc>
+          <w:tcPr>
+            <w:tcW w:w="1924" w:type="dxa"/>
+          </w:tcPr>
+          <w:p>
+            <w:pPr>
+              <w:spacing w:line="360" w:lineRule="auto"/>
+              <w:jc w:val="center"/>
+              <w:rPr>
+                <w:rFonts w:hint="default"/>
+                <w:sz w:val="24"/>
+                <w:szCs w:val="24"/>
+                <w:vertAlign w:val="baseline"/>
+                <w:lang w:val="en-US"/>
+              </w:rPr>
+            </w:pPr>
+            <w:r>
+              <w:rPr>
+                <w:rFonts w:hint="default"/>
+                <w:sz w:val="24"/>
+                <w:szCs w:val="24"/>
+                <w:vertAlign w:val="baseline"/>
+                <w:lang w:val="en-US"/>
+              </w:rPr>
+              <w:t>1</w:t>
+            </w:r>
+          </w:p>
+        </w:tc>
+        <w:tc>
+          <w:tcPr>
+            <w:tcW w:w="1925" w:type="dxa"/>
+          </w:tcPr>
+          <w:p>
+            <w:pPr>
+              <w:spacing w:line="360" w:lineRule="auto"/>
+              <w:jc w:val="center"/>
+              <w:rPr>
+                <w:rFonts w:hint="default"/>
+                <w:color w:val="000000" w:themeColor="text1"/>
+                <w:sz w:val="24"/>
+                <w:szCs w:val="24"/>
+                <w:vertAlign w:val="baseline"/>
+                <w:lang w:val="en-US"/>
+                <w14:textFill>
+                  <w14:solidFill>
+                    <w14:schemeClr w14:val="tx1"/>
+                  </w14:solidFill>
+                </w14:textFill>
+              </w:rPr>
+            </w:pPr>
+            <w:r>
+              <w:rPr>
+                <w:rFonts w:hint="default"/>
+                <w:color w:val="000000" w:themeColor="text1"/>
+                <w:sz w:val="24"/>
+                <w:szCs w:val="24"/>
+                <w:vertAlign w:val="baseline"/>
+                <w:lang w:val="en-US"/>
+                <w14:textFill>
+                  <w14:solidFill>
+                    <w14:schemeClr w14:val="tx1"/>
+                  </w14:solidFill>
+                </w14:textFill>
+              </w:rPr>
+              <w:t>400</w:t>
+            </w:r>
+          </w:p>
+        </w:tc>
+      </w:tr>
+      <w:tr>
+        <w:tblPrEx>
+          <w:tblBorders>
+            <w:top w:val="single" w:color="auto" w:sz="4" w:space="0"/>
+            <w:left w:val="single" w:color="auto" w:sz="4" w:space="0"/>
+            <w:bottom w:val="single" w:color="auto" w:sz="4" w:space="0"/>
+            <w:right w:val="single" w:color="auto" w:sz="4" w:space="0"/>
+            <w:insideH w:val="single" w:color="auto" w:sz="4" w:space="0"/>
+            <w:insideV w:val="single" w:color="auto" w:sz="4" w:space="0"/>
+          </w:tblBorders>
+          <w:tblCellMar>
+            <w:top w:w="0" w:type="dxa"/>
+            <w:left w:w="108" w:type="dxa"/>
+            <w:bottom w:w="0" w:type="dxa"/>
+            <w:right w:w="108" w:type="dxa"/>
+          </w:tblCellMar>
+        </w:tblPrEx>
+        <w:tc>
+          <w:tcPr>
+            <w:tcW w:w="1040" w:type="dxa"/>
+          </w:tcPr>
+          <w:p>
+            <w:pPr>
+              <w:spacing w:line="360" w:lineRule="auto"/>
+              <w:jc w:val="center"/>
+              <w:rPr>
+                <w:rFonts w:hint="default"/>
+                <w:sz w:val="24"/>
+                <w:szCs w:val="24"/>
+                <w:vertAlign w:val="baseline"/>
+                <w:lang w:val="en-US"/>
+              </w:rPr>
+            </w:pPr>
+            <w:r>
+              <w:rPr>
+                <w:rFonts w:hint="default"/>
+                <w:sz w:val="24"/>
+                <w:szCs w:val="24"/>
+                <w:vertAlign w:val="baseline"/>
+                <w:lang w:val="en-US"/>
+              </w:rPr>
+              <w:t>3</w:t>
+            </w:r>
+          </w:p>
+        </w:tc>
+        <w:tc>
+          <w:tcPr>
+            <w:tcW w:w="1900" w:type="dxa"/>
+          </w:tcPr>
+          <w:p>
+            <w:pPr>
+              <w:spacing w:line="360" w:lineRule="auto"/>
+              <w:jc w:val="center"/>
+              <w:rPr>
+                <w:rFonts w:hint="default"/>
+                <w:sz w:val="24"/>
+                <w:szCs w:val="24"/>
+                <w:vertAlign w:val="baseline"/>
+                <w:lang w:val="en-US"/>
+              </w:rPr>
+            </w:pPr>
+            <w:r>
+              <w:rPr>
+                <w:rFonts w:hint="default"/>
+                <w:sz w:val="24"/>
+                <w:szCs w:val="24"/>
+                <w:vertAlign w:val="baseline"/>
+                <w:lang w:val="en-US"/>
+              </w:rPr>
+              <w:t>25</w:t>
+            </w:r>
+          </w:p>
+        </w:tc>
+        <w:tc>
+          <w:tcPr>
+            <w:tcW w:w="2525" w:type="dxa"/>
+          </w:tcPr>
+          <w:p>
+            <w:pPr>
+              <w:spacing w:line="360" w:lineRule="auto"/>
+              <w:jc w:val="center"/>
+              <w:rPr>
+                <w:rFonts w:hint="default"/>
+                <w:sz w:val="24"/>
+                <w:szCs w:val="24"/>
+                <w:vertAlign w:val="baseline"/>
+                <w:lang w:val="en-US"/>
+              </w:rPr>
+            </w:pPr>
+            <w:r>
+              <w:rPr>
+                <w:rFonts w:hint="default"/>
+                <w:sz w:val="24"/>
+                <w:szCs w:val="24"/>
+                <w:vertAlign w:val="baseline"/>
+                <w:lang w:val="en-US"/>
+              </w:rPr>
+              <w:t>18</w:t>
+            </w:r>
+          </w:p>
+        </w:tc>
+        <w:tc>
+          <w:tcPr>
+            <w:tcW w:w="1924" w:type="dxa"/>
+          </w:tcPr>
+          <w:p>
+            <w:pPr>
+              <w:spacing w:line="360" w:lineRule="auto"/>
+              <w:jc w:val="center"/>
+              <w:rPr>
+                <w:rFonts w:hint="default"/>
+                <w:sz w:val="24"/>
+                <w:szCs w:val="24"/>
+                <w:vertAlign w:val="baseline"/>
+                <w:lang w:val="en-US"/>
+              </w:rPr>
+            </w:pPr>
+            <w:r>
+              <w:rPr>
+                <w:rFonts w:hint="default"/>
+                <w:sz w:val="24"/>
+                <w:szCs w:val="24"/>
+                <w:vertAlign w:val="baseline"/>
+                <w:lang w:val="en-US"/>
+              </w:rPr>
+              <w:t>1</w:t>
+            </w:r>
+          </w:p>
+        </w:tc>
+        <w:tc>
+          <w:tcPr>
+            <w:tcW w:w="1925" w:type="dxa"/>
+          </w:tcPr>
+          <w:p>
+            <w:pPr>
+              <w:spacing w:line="360" w:lineRule="auto"/>
+              <w:jc w:val="center"/>
+              <w:rPr>
+                <w:rFonts w:hint="default"/>
+                <w:color w:val="000000" w:themeColor="text1"/>
+                <w:sz w:val="24"/>
+                <w:szCs w:val="24"/>
+                <w:vertAlign w:val="baseline"/>
+                <w:lang w:val="en-US"/>
+                <w14:textFill>
+                  <w14:solidFill>
+                    <w14:schemeClr w14:val="tx1"/>
+                  </w14:solidFill>
+                </w14:textFill>
+              </w:rPr>
+            </w:pPr>
+            <w:r>
+              <w:rPr>
+                <w:rFonts w:hint="default"/>
+                <w:color w:val="000000" w:themeColor="text1"/>
+                <w:sz w:val="24"/>
+                <w:szCs w:val="24"/>
+                <w:vertAlign w:val="baseline"/>
+                <w:lang w:val="en-US"/>
+                <w14:textFill>
+                  <w14:solidFill>
+                    <w14:schemeClr w14:val="tx1"/>
+                  </w14:solidFill>
+                </w14:textFill>
+              </w:rPr>
+              <w:t>260</w:t>
+            </w:r>
+          </w:p>
+        </w:tc>
+      </w:tr>
+      <w:tr>
+        <w:tblPrEx>
+          <w:tblBorders>
+            <w:top w:val="single" w:color="auto" w:sz="4" w:space="0"/>
+            <w:left w:val="single" w:color="auto" w:sz="4" w:space="0"/>
+            <w:bottom w:val="single" w:color="auto" w:sz="4" w:space="0"/>
+            <w:right w:val="single" w:color="auto" w:sz="4" w:space="0"/>
+            <w:insideH w:val="single" w:color="auto" w:sz="4" w:space="0"/>
+            <w:insideV w:val="single" w:color="auto" w:sz="4" w:space="0"/>
+          </w:tblBorders>
+          <w:tblCellMar>
+            <w:top w:w="0" w:type="dxa"/>
+            <w:left w:w="108" w:type="dxa"/>
+            <w:bottom w:w="0" w:type="dxa"/>
+            <w:right w:w="108" w:type="dxa"/>
+          </w:tblCellMar>
+        </w:tblPrEx>
+        <w:tc>
+          <w:tcPr>
+            <w:tcW w:w="1040" w:type="dxa"/>
+          </w:tcPr>
+          <w:p>
+            <w:pPr>
+              <w:spacing w:line="360" w:lineRule="auto"/>
+              <w:jc w:val="center"/>
+              <w:rPr>
+                <w:rFonts w:hint="default"/>
+                <w:sz w:val="24"/>
+                <w:szCs w:val="24"/>
+                <w:vertAlign w:val="baseline"/>
+                <w:lang w:val="en-US"/>
+              </w:rPr>
+            </w:pPr>
+            <w:r>
+              <w:rPr>
+                <w:rFonts w:hint="default"/>
+                <w:sz w:val="24"/>
+                <w:szCs w:val="24"/>
+                <w:vertAlign w:val="baseline"/>
+                <w:lang w:val="en-US"/>
+              </w:rPr>
+              <w:t>4</w:t>
+            </w:r>
+          </w:p>
+        </w:tc>
+        <w:tc>
+          <w:tcPr>
+            <w:tcW w:w="1900" w:type="dxa"/>
+          </w:tcPr>
+          <w:p>
+            <w:pPr>
+              <w:spacing w:line="360" w:lineRule="auto"/>
+              <w:jc w:val="center"/>
+              <w:rPr>
+                <w:rFonts w:hint="default"/>
+                <w:sz w:val="24"/>
+                <w:szCs w:val="24"/>
+                <w:vertAlign w:val="baseline"/>
+                <w:lang w:val="en-US"/>
+              </w:rPr>
+            </w:pPr>
+            <w:r>
+              <w:rPr>
+                <w:rFonts w:hint="default"/>
+                <w:sz w:val="24"/>
+                <w:szCs w:val="24"/>
+                <w:vertAlign w:val="baseline"/>
+                <w:lang w:val="en-US"/>
+              </w:rPr>
+              <w:t>20</w:t>
+            </w:r>
+          </w:p>
+        </w:tc>
+        <w:tc>
+          <w:tcPr>
+            <w:tcW w:w="2525" w:type="dxa"/>
+          </w:tcPr>
+          <w:p>
+            <w:pPr>
+              <w:spacing w:line="360" w:lineRule="auto"/>
+              <w:jc w:val="center"/>
+              <w:rPr>
+                <w:rFonts w:hint="default"/>
+                <w:sz w:val="24"/>
+                <w:szCs w:val="24"/>
+                <w:vertAlign w:val="baseline"/>
+                <w:lang w:val="en-US"/>
+              </w:rPr>
+            </w:pPr>
+            <w:r>
+              <w:rPr>
+                <w:rFonts w:hint="default"/>
+                <w:sz w:val="24"/>
+                <w:szCs w:val="24"/>
+                <w:vertAlign w:val="baseline"/>
+                <w:lang w:val="en-US"/>
+              </w:rPr>
+              <w:t>12</w:t>
+            </w:r>
+          </w:p>
+        </w:tc>
+        <w:tc>
+          <w:tcPr>
+            <w:tcW w:w="1924" w:type="dxa"/>
+          </w:tcPr>
+          <w:p>
+            <w:pPr>
+              <w:spacing w:line="360" w:lineRule="auto"/>
+              <w:jc w:val="center"/>
+              <w:rPr>
+                <w:rFonts w:hint="default"/>
+                <w:sz w:val="24"/>
+                <w:szCs w:val="24"/>
+                <w:vertAlign w:val="baseline"/>
+                <w:lang w:val="en-US"/>
+              </w:rPr>
+            </w:pPr>
+            <w:r>
+              <w:rPr>
+                <w:rFonts w:hint="default"/>
+                <w:sz w:val="24"/>
+                <w:szCs w:val="24"/>
+                <w:vertAlign w:val="baseline"/>
+                <w:lang w:val="en-US"/>
+              </w:rPr>
+              <w:t>3</w:t>
+            </w:r>
+          </w:p>
+        </w:tc>
+        <w:tc>
+          <w:tcPr>
+            <w:tcW w:w="1925" w:type="dxa"/>
+          </w:tcPr>
+          <w:p>
+            <w:pPr>
+              <w:spacing w:line="360" w:lineRule="auto"/>
+              <w:jc w:val="center"/>
+              <w:rPr>
+                <w:rFonts w:hint="default"/>
+                <w:color w:val="000000" w:themeColor="text1"/>
+                <w:sz w:val="24"/>
+                <w:szCs w:val="24"/>
+                <w:vertAlign w:val="baseline"/>
+                <w:lang w:val="en-US"/>
+                <w14:textFill>
+                  <w14:solidFill>
+                    <w14:schemeClr w14:val="tx1"/>
+                  </w14:solidFill>
+                </w14:textFill>
+              </w:rPr>
+            </w:pPr>
+            <w:r>
+              <w:rPr>
+                <w:rFonts w:hint="default"/>
+                <w:color w:val="000000" w:themeColor="text1"/>
+                <w:sz w:val="24"/>
+                <w:szCs w:val="24"/>
+                <w:vertAlign w:val="baseline"/>
+                <w:lang w:val="en-US"/>
+                <w14:textFill>
+                  <w14:solidFill>
+                    <w14:schemeClr w14:val="tx1"/>
+                  </w14:solidFill>
+                </w14:textFill>
+              </w:rPr>
+              <w:t>150</w:t>
+            </w:r>
+          </w:p>
+        </w:tc>
+      </w:tr>
+      <w:tr>
+        <w:tblPrEx>
+          <w:tblBorders>
+            <w:top w:val="single" w:color="auto" w:sz="4" w:space="0"/>
+            <w:left w:val="single" w:color="auto" w:sz="4" w:space="0"/>
+            <w:bottom w:val="single" w:color="auto" w:sz="4" w:space="0"/>
+            <w:right w:val="single" w:color="auto" w:sz="4" w:space="0"/>
+            <w:insideH w:val="single" w:color="auto" w:sz="4" w:space="0"/>
+            <w:insideV w:val="single" w:color="auto" w:sz="4" w:space="0"/>
+          </w:tblBorders>
+          <w:tblCellMar>
+            <w:top w:w="0" w:type="dxa"/>
+            <w:left w:w="108" w:type="dxa"/>
+            <w:bottom w:w="0" w:type="dxa"/>
+            <w:right w:w="108" w:type="dxa"/>
+          </w:tblCellMar>
+        </w:tblPrEx>
+        <w:tc>
+          <w:tcPr>
+            <w:tcW w:w="1040" w:type="dxa"/>
+          </w:tcPr>
+          <w:p>
+            <w:pPr>
+              <w:spacing w:line="360" w:lineRule="auto"/>
+              <w:jc w:val="center"/>
+              <w:rPr>
+                <w:rFonts w:hint="default"/>
+                <w:sz w:val="24"/>
+                <w:szCs w:val="24"/>
+                <w:vertAlign w:val="baseline"/>
+                <w:lang w:val="en-US"/>
+              </w:rPr>
+            </w:pPr>
+            <w:r>
+              <w:rPr>
+                <w:rFonts w:hint="default"/>
+                <w:sz w:val="24"/>
+                <w:szCs w:val="24"/>
+                <w:vertAlign w:val="baseline"/>
+                <w:lang w:val="en-US"/>
+              </w:rPr>
+              <w:t>…</w:t>
+            </w:r>
+          </w:p>
+        </w:tc>
+        <w:tc>
+          <w:tcPr>
+            <w:tcW w:w="1900" w:type="dxa"/>
+          </w:tcPr>
+          <w:p>
+            <w:pPr>
+              <w:spacing w:line="360" w:lineRule="auto"/>
+              <w:jc w:val="center"/>
+              <w:rPr>
+                <w:rFonts w:hint="default"/>
+                <w:sz w:val="24"/>
+                <w:szCs w:val="24"/>
+                <w:vertAlign w:val="baseline"/>
+                <w:lang w:val="en-US"/>
+              </w:rPr>
+            </w:pPr>
+          </w:p>
+        </w:tc>
+        <w:tc>
+          <w:tcPr>
+            <w:tcW w:w="2525" w:type="dxa"/>
+          </w:tcPr>
+          <w:p>
+            <w:pPr>
+              <w:spacing w:line="360" w:lineRule="auto"/>
+              <w:jc w:val="center"/>
+              <w:rPr>
+                <w:rFonts w:hint="default"/>
+                <w:sz w:val="24"/>
+                <w:szCs w:val="24"/>
+                <w:vertAlign w:val="baseline"/>
+                <w:lang w:val="en-US"/>
+              </w:rPr>
+            </w:pPr>
+          </w:p>
+        </w:tc>
+        <w:tc>
+          <w:tcPr>
+            <w:tcW w:w="1924" w:type="dxa"/>
+          </w:tcPr>
+          <w:p>
+            <w:pPr>
+              <w:spacing w:line="360" w:lineRule="auto"/>
+              <w:jc w:val="center"/>
+              <w:rPr>
+                <w:rFonts w:hint="default"/>
+                <w:sz w:val="24"/>
+                <w:szCs w:val="24"/>
+                <w:vertAlign w:val="baseline"/>
+                <w:lang w:val="en-US"/>
+              </w:rPr>
+            </w:pPr>
+          </w:p>
+        </w:tc>
+        <w:tc>
+          <w:tcPr>
+            <w:tcW w:w="1925" w:type="dxa"/>
+          </w:tcPr>
+          <w:p>
+            <w:pPr>
+              <w:spacing w:line="360" w:lineRule="auto"/>
+              <w:jc w:val="center"/>
+              <w:rPr>
+                <w:rFonts w:hint="default"/>
+                <w:color w:val="000000" w:themeColor="text1"/>
+                <w:sz w:val="24"/>
+                <w:szCs w:val="24"/>
+                <w:vertAlign w:val="baseline"/>
+                <w:lang w:val="en-US"/>
+                <w14:textFill>
+                  <w14:solidFill>
+                    <w14:schemeClr w14:val="tx1"/>
+                  </w14:solidFill>
+                </w14:textFill>
+              </w:rPr>
+            </w:pPr>
+          </w:p>
+        </w:tc>
+      </w:tr>
+    </w:tbl>
+    <w:p>
+      <w:pPr>
+        <w:spacing w:line="360" w:lineRule="auto"/>
+        <w:ind w:left="709"/>
+        <w:jc w:val="both"/>
+        <w:rPr>
+          <w:rFonts w:hint="default"/>
+          <w:sz w:val="24"/>
+          <w:szCs w:val="24"/>
+          <w:lang w:val="en-US"/>
+        </w:rPr>
+      </w:pPr>
+    </w:p>
+    <w:p>
+      <w:pPr>
+        <w:spacing w:line="360" w:lineRule="auto"/>
+        <w:ind w:left="709"/>
+        <w:jc w:val="both"/>
+        <w:rPr>
+          <w:rFonts w:hint="default"/>
+          <w:sz w:val="24"/>
+          <w:szCs w:val="24"/>
+          <w:lang w:val="en-US"/>
+        </w:rPr>
+      </w:pPr>
+      <w:r>
+        <w:rPr>
+          <w:rFonts w:hint="default"/>
+          <w:sz w:val="24"/>
+          <w:szCs w:val="24"/>
+          <w:lang w:val="en-US"/>
+        </w:rPr>
+        <w:t xml:space="preserve">  Dựa vào dữ liệu trên ta sẽ tiến hành dự đoán một căn nhà có diện tích 30 m</w:t>
+      </w:r>
+      <w:r>
+        <w:rPr>
+          <w:rFonts w:hint="default"/>
+          <w:sz w:val="24"/>
+          <w:szCs w:val="24"/>
+          <w:vertAlign w:val="superscript"/>
+          <w:lang w:val="en-US"/>
+        </w:rPr>
+        <w:t>2</w:t>
+      </w:r>
+      <w:r>
+        <w:rPr>
+          <w:rFonts w:hint="default"/>
+          <w:sz w:val="24"/>
+          <w:szCs w:val="24"/>
+          <w:lang w:val="en-US"/>
+        </w:rPr>
+        <w:t xml:space="preserve"> , khoảng cách đến trung tâm thành phố là 10km, mức độ anh ninh khu vực xung quanh là 1 thì giá căn nhà là bao nhiêu. </w:t>
+      </w:r>
+    </w:p>
+    <w:p>
+      <w:pPr>
+        <w:spacing w:line="360" w:lineRule="auto"/>
+        <w:ind w:left="709"/>
+        <w:jc w:val="both"/>
+        <w:rPr>
+          <w:rFonts w:hint="default"/>
+          <w:sz w:val="24"/>
+          <w:szCs w:val="24"/>
+          <w:lang w:val="en-US"/>
+        </w:rPr>
+      </w:pPr>
+      <w:r>
+        <w:rPr>
+          <w:rFonts w:hint="default"/>
+          <w:sz w:val="24"/>
+          <w:szCs w:val="24"/>
+          <w:lang w:val="en-US"/>
+        </w:rPr>
+        <w:t xml:space="preserve">  Tổng kết lại, mục tiêu chính của bài toán là tiến hành xây dựng một hàm (công thức) để làm được điều đó - ước lượng được giá bán của một căn nhà. Ta có thể thấy rằng, giá của một căn nhà có tỷ lệ thuận với diện tích của nó và đồng thời tỷ lệ nghịch với khoảng cách từ nhà đến trung tâm và mức độ an ninh khu vực (với 1 là mức an toàn nhất), ta có thể đưa ra công thức đơn giản sau:</w:t>
       </w:r>
     </w:p>
     <w:p>
@@ -5953,18 +7092,34 @@
         <w:ind w:left="709"/>
         <w:jc w:val="center"/>
         <w:rPr>
-          <w:b/>
-          <w:sz w:val="26"/>
-          <w:szCs w:val="26"/>
-        </w:rPr>
-      </w:pPr>
-      <w:r>
-        <w:rPr>
-          <w:b/>
-          <w:sz w:val="26"/>
-          <w:szCs w:val="26"/>
-        </w:rPr>
-        <w:t>PHỤ LỤC</w:t>
+          <w:rFonts w:hint="default"/>
+          <w:sz w:val="24"/>
+          <w:szCs w:val="24"/>
+          <w:lang w:val="en-US"/>
+        </w:rPr>
+      </w:pPr>
+      <w:r>
+        <w:rPr>
+          <w:rFonts w:hint="default"/>
+          <w:position w:val="-12"/>
+          <w:sz w:val="24"/>
+          <w:szCs w:val="24"/>
+          <w:lang w:val="en-US"/>
+        </w:rPr>
+        <w:object>
+          <v:shape id="_x0000_i1027" o:spt="75" type="#_x0000_t75" style="height:26.5pt;width:161.4pt;" o:ole="t" filled="f" o:preferrelative="t" stroked="f" coordsize="21600,21600">
+            <v:path/>
+            <v:fill on="f" focussize="0,0"/>
+            <v:stroke on="f"/>
+            <v:imagedata r:id="rId7" o:title=""/>
+            <o:lock v:ext="edit" aspectratio="t"/>
+            <w10:wrap type="none"/>
+            <w10:anchorlock/>
+          </v:shape>
+          <o:OLEObject Type="Embed" ProgID="Equation.KSEE3" ShapeID="_x0000_i1027" DrawAspect="Content" ObjectID="_1468075725" r:id="rId6">
+            <o:LockedField>false</o:LockedField>
+          </o:OLEObject>
+        </w:object>
       </w:r>
     </w:p>
     <w:p>
@@ -5973,16 +7128,141 @@
         <w:ind w:left="709"/>
         <w:jc w:val="both"/>
         <w:rPr>
-          <w:sz w:val="26"/>
-          <w:szCs w:val="26"/>
-        </w:rPr>
-      </w:pPr>
-      <w:r>
-        <w:rPr>
-          <w:sz w:val="26"/>
-          <w:szCs w:val="26"/>
-        </w:rPr>
-        <w:t>Phụ lục 1: hướng dẫn cài đặt</w:t>
+          <w:rFonts w:hint="default"/>
+          <w:sz w:val="24"/>
+          <w:szCs w:val="24"/>
+          <w:vertAlign w:val="baseline"/>
+          <w:lang w:val="en-US"/>
+        </w:rPr>
+      </w:pPr>
+      <w:r>
+        <w:rPr>
+          <w:rFonts w:hint="default"/>
+          <w:sz w:val="24"/>
+          <w:szCs w:val="24"/>
+          <w:lang w:val="en-US"/>
+        </w:rPr>
+        <w:t xml:space="preserve">   Trong đó, x</w:t>
+      </w:r>
+      <w:r>
+        <w:rPr>
+          <w:rFonts w:hint="default"/>
+          <w:sz w:val="24"/>
+          <w:szCs w:val="24"/>
+          <w:vertAlign w:val="subscript"/>
+          <w:lang w:val="en-US"/>
+        </w:rPr>
+        <w:t xml:space="preserve">1 </w:t>
+      </w:r>
+      <w:r>
+        <w:rPr>
+          <w:rFonts w:hint="default"/>
+          <w:sz w:val="24"/>
+          <w:szCs w:val="24"/>
+          <w:vertAlign w:val="baseline"/>
+          <w:lang w:val="en-US"/>
+        </w:rPr>
+        <w:t>là diện tích, x</w:t>
+      </w:r>
+      <w:r>
+        <w:rPr>
+          <w:rFonts w:hint="default"/>
+          <w:sz w:val="24"/>
+          <w:szCs w:val="24"/>
+          <w:vertAlign w:val="subscript"/>
+          <w:lang w:val="en-US"/>
+        </w:rPr>
+        <w:t>2</w:t>
+      </w:r>
+      <w:r>
+        <w:rPr>
+          <w:rFonts w:hint="default"/>
+          <w:sz w:val="24"/>
+          <w:szCs w:val="24"/>
+          <w:vertAlign w:val="baseline"/>
+          <w:lang w:val="en-US"/>
+        </w:rPr>
+        <w:t xml:space="preserve"> là khoảng cách tới trung tâm và x</w:t>
+      </w:r>
+      <w:r>
+        <w:rPr>
+          <w:rFonts w:hint="default"/>
+          <w:sz w:val="24"/>
+          <w:szCs w:val="24"/>
+          <w:vertAlign w:val="subscript"/>
+          <w:lang w:val="en-US"/>
+        </w:rPr>
+        <w:t>3</w:t>
+      </w:r>
+      <w:r>
+        <w:rPr>
+          <w:rFonts w:hint="default"/>
+          <w:sz w:val="24"/>
+          <w:szCs w:val="24"/>
+          <w:vertAlign w:val="baseline"/>
+          <w:lang w:val="en-US"/>
+        </w:rPr>
+        <w:t xml:space="preserve"> là mức độ an ninh khu vực. Còn các giá trị a</w:t>
+      </w:r>
+      <w:r>
+        <w:rPr>
+          <w:rFonts w:hint="default"/>
+          <w:sz w:val="24"/>
+          <w:szCs w:val="24"/>
+          <w:vertAlign w:val="subscript"/>
+          <w:lang w:val="en-US"/>
+        </w:rPr>
+        <w:t>1</w:t>
+      </w:r>
+      <w:r>
+        <w:rPr>
+          <w:rFonts w:hint="default"/>
+          <w:sz w:val="24"/>
+          <w:szCs w:val="24"/>
+          <w:vertAlign w:val="baseline"/>
+          <w:lang w:val="en-US"/>
+        </w:rPr>
+        <w:t>,a</w:t>
+      </w:r>
+      <w:r>
+        <w:rPr>
+          <w:rFonts w:hint="default"/>
+          <w:sz w:val="24"/>
+          <w:szCs w:val="24"/>
+          <w:vertAlign w:val="subscript"/>
+          <w:lang w:val="en-US"/>
+        </w:rPr>
+        <w:t>2,</w:t>
+      </w:r>
+      <w:r>
+        <w:rPr>
+          <w:rFonts w:hint="default"/>
+          <w:sz w:val="24"/>
+          <w:szCs w:val="24"/>
+          <w:vertAlign w:val="baseline"/>
+          <w:lang w:val="en-US"/>
+        </w:rPr>
+        <w:t>a</w:t>
+      </w:r>
+      <w:r>
+        <w:rPr>
+          <w:rFonts w:hint="default"/>
+          <w:sz w:val="24"/>
+          <w:szCs w:val="24"/>
+          <w:vertAlign w:val="subscript"/>
+          <w:lang w:val="en-US"/>
+        </w:rPr>
+        <w:t>3</w:t>
+      </w:r>
+      <w:r>
+        <w:rPr>
+          <w:rFonts w:hint="default"/>
+          <w:sz w:val="24"/>
+          <w:szCs w:val="24"/>
+          <w:vertAlign w:val="baseline"/>
+          <w:lang w:val="en-US"/>
+        </w:rPr>
+        <w:t xml:space="preserve"> là các hằng số sẽ được xác định trong quá trình kiểm thử.</w:t>
       </w:r>
     </w:p>
     <w:p>
@@ -5991,34 +7271,574 @@
         <w:ind w:left="709"/>
         <w:jc w:val="both"/>
         <w:rPr>
-          <w:sz w:val="26"/>
-          <w:szCs w:val="26"/>
-        </w:rPr>
-      </w:pPr>
-      <w:r>
-        <w:rPr>
-          <w:sz w:val="26"/>
-          <w:szCs w:val="26"/>
-        </w:rPr>
-        <w:t>Phụ lục 2: hướng dẫn sử dụng</w:t>
-      </w:r>
-    </w:p>
-    <w:p>
-      <w:pPr>
-        <w:spacing w:after="160" w:line="259" w:lineRule="auto"/>
-        <w:rPr>
-          <w:b/>
-          <w:sz w:val="26"/>
-          <w:szCs w:val="26"/>
-        </w:rPr>
-      </w:pPr>
-      <w:r>
-        <w:rPr>
-          <w:b/>
-          <w:sz w:val="26"/>
-          <w:szCs w:val="26"/>
-        </w:rPr>
-        <w:br w:type="page"/>
+          <w:rFonts w:hint="default"/>
+          <w:sz w:val="24"/>
+          <w:szCs w:val="24"/>
+          <w:vertAlign w:val="baseline"/>
+          <w:lang w:val="en-US"/>
+        </w:rPr>
+      </w:pPr>
+      <w:r>
+        <w:rPr>
+          <w:rFonts w:hint="default"/>
+          <w:sz w:val="24"/>
+          <w:szCs w:val="24"/>
+          <w:vertAlign w:val="baseline"/>
+          <w:lang w:val="en-US"/>
+        </w:rPr>
+        <w:t xml:space="preserve">   Trong phương pháp học có giám sát, các hàm như trên được gọi là các hàm mục giả thuyết. Đấy là nhưng hàm sẽ giải quyết bài toán ban đầu. Hàm giả thuyết sẽ được xây dựng dựa trên các dữ liệu mẫu có sẵn. Các dữ liệu này được gọi là training data (một số tài liệu viết là training set).  </w:t>
+      </w:r>
+    </w:p>
+    <w:p>
+      <w:pPr>
+        <w:spacing w:line="360" w:lineRule="auto"/>
+        <w:ind w:left="709" w:firstLine="240" w:firstLineChars="100"/>
+        <w:jc w:val="both"/>
+        <w:rPr>
+          <w:rFonts w:hint="default"/>
+          <w:sz w:val="24"/>
+          <w:szCs w:val="24"/>
+          <w:vertAlign w:val="baseline"/>
+          <w:lang w:val="en-US"/>
+        </w:rPr>
+      </w:pPr>
+      <w:r>
+        <w:rPr>
+          <w:rFonts w:hint="default"/>
+          <w:sz w:val="24"/>
+          <w:szCs w:val="24"/>
+          <w:vertAlign w:val="baseline"/>
+          <w:lang w:val="en-US"/>
+        </w:rPr>
+        <w:t>Tuy nhiên trên thực tế, quá trình này không đơn giản. Các hàm giả thuyết không thể nào cho ra các đầu ra đúng 100% như trong training data, mà nó chỉ có thể xấp xỉ gần bằng. Để tiến hành đánh giá hàm giả thuyết đưa ra có độ chính xác đên đâu, để còn có thể sửa chữa. Người ta lại dùng tiếp một tập dữ liệu, đã biết trước đầu ra, để kiểm thử. Tập dữ liệu này gọi là test data. Như vậy trong phương pháp học có giám sát chia ra làm hai giai đoạn riêng biệt tách rời nhau đó là : train (tạo hàm giả thuyết, tức tạo model) và test (kiểm tra lại model).</w:t>
+      </w:r>
+    </w:p>
+    <w:p>
+      <w:pPr>
+        <w:spacing w:line="360" w:lineRule="auto"/>
+        <w:ind w:left="709" w:firstLine="240" w:firstLineChars="100"/>
+        <w:jc w:val="both"/>
+        <w:rPr>
+          <w:rFonts w:hint="default"/>
+          <w:sz w:val="24"/>
+          <w:szCs w:val="24"/>
+          <w:vertAlign w:val="baseline"/>
+          <w:lang w:val="en-US"/>
+        </w:rPr>
+      </w:pPr>
+      <w:r>
+        <w:rPr>
+          <w:rFonts w:hint="default"/>
+          <w:sz w:val="24"/>
+          <w:szCs w:val="24"/>
+          <w:vertAlign w:val="baseline"/>
+          <w:lang w:val="en-US"/>
+        </w:rPr>
+        <w:t xml:space="preserve"> Vậy tại sao chúng ta không gộp hai giai đoạn này thành một. Tức là gộp dữ liệu của tập huấn luyện và tập kiểm thử, rồi sau khi tiến hành xây dựng xong model, ta sẽ dùng nó để kiểm thử ? Nguyên nhân là bởi vì nếu ta dùng cả hai tập dữ liệu cho cả hai quá trình. Ta có thể sẽ gặp trường hợp, mô hình hay hàm giả thuyết được xây dựng quá “khít” với toàn bộ dữ liệu. Nhưng khi ta dùng với dữ liệu thật lại không thể ra kết quả mong đợi. Nói dễ hiểu hơn là giống như tình trạng học vẹt, học tủ ở trường mình (như môn triết học Mác-Lênin). Thầy cho chúng ta 20 bộ đề để ôn. Chúng ta ôn “tủ” 19 đề, và tất cả đều chắc như bắp. Nhưng đến khi thi thì bị “tủ đè” vì đề thì dùng đề số 20.</w:t>
+      </w:r>
+    </w:p>
+    <w:p>
+      <w:pPr>
+        <w:spacing w:line="360" w:lineRule="auto"/>
+        <w:ind w:left="709" w:firstLine="240" w:firstLineChars="100"/>
+        <w:jc w:val="both"/>
+        <w:rPr>
+          <w:rFonts w:hint="default"/>
+          <w:sz w:val="24"/>
+          <w:szCs w:val="24"/>
+          <w:vertAlign w:val="baseline"/>
+          <w:lang w:val="en-US"/>
+        </w:rPr>
+      </w:pPr>
+      <w:r>
+        <w:rPr>
+          <w:rFonts w:hint="default"/>
+          <w:sz w:val="24"/>
+          <w:szCs w:val="24"/>
+          <w:vertAlign w:val="baseline"/>
+          <w:lang w:val="en-US"/>
+        </w:rPr>
+        <w:t xml:space="preserve"> Trường hợp trên ta gọi là overfitting. Ngược lại với overfitting ta có underfitting, khi mà hàm ta xây dựng không hiệu quả với tập dữ liệu. Hình ảnh dưới đây sẽ cho cái nhìn rõ hơn về cả hai trường hợp.</w:t>
+      </w:r>
+    </w:p>
+    <w:p>
+      <w:pPr>
+        <w:spacing w:line="360" w:lineRule="auto"/>
+        <w:ind w:left="709" w:firstLine="240" w:firstLineChars="100"/>
+        <w:jc w:val="both"/>
+        <w:rPr>
+          <w:rFonts w:hint="default"/>
+          <w:sz w:val="24"/>
+          <w:szCs w:val="24"/>
+          <w:vertAlign w:val="baseline"/>
+          <w:lang w:val="en-US"/>
+        </w:rPr>
+      </w:pPr>
+      <w:r>
+        <w:rPr>
+          <w:rFonts w:ascii="SimSun" w:hAnsi="SimSun" w:eastAsia="SimSun" w:cs="SimSun"/>
+          <w:sz w:val="24"/>
+          <w:szCs w:val="24"/>
+        </w:rPr>
+        <w:drawing>
+          <wp:anchor distT="0" distB="0" distL="114300" distR="114300" simplePos="0" relativeHeight="251660288" behindDoc="1" locked="0" layoutInCell="1" allowOverlap="1">
+            <wp:simplePos x="0" y="0"/>
+            <wp:positionH relativeFrom="column">
+              <wp:posOffset>88900</wp:posOffset>
+            </wp:positionH>
+            <wp:positionV relativeFrom="paragraph">
+              <wp:posOffset>-7356475</wp:posOffset>
+            </wp:positionV>
+            <wp:extent cx="5851525" cy="2126615"/>
+            <wp:effectExtent l="0" t="0" r="0" b="0"/>
+            <wp:wrapTight wrapText="bothSides">
+              <wp:wrapPolygon>
+                <wp:start x="750" y="645"/>
+                <wp:lineTo x="516" y="903"/>
+                <wp:lineTo x="141" y="2064"/>
+                <wp:lineTo x="141" y="19607"/>
+                <wp:lineTo x="609" y="20768"/>
+                <wp:lineTo x="750" y="21026"/>
+                <wp:lineTo x="20815" y="21026"/>
+                <wp:lineTo x="20955" y="20768"/>
+                <wp:lineTo x="21424" y="19478"/>
+                <wp:lineTo x="21471" y="2193"/>
+                <wp:lineTo x="21049" y="903"/>
+                <wp:lineTo x="20815" y="645"/>
+                <wp:lineTo x="750" y="645"/>
+              </wp:wrapPolygon>
+            </wp:wrapTight>
+            <wp:docPr id="4" name="Picture 4" descr="IMG_256"/>
+            <wp:cNvGraphicFramePr>
+              <a:graphicFrameLocks xmlns:a="http://schemas.openxmlformats.org/drawingml/2006/main" noChangeAspect="1"/>
+            </wp:cNvGraphicFramePr>
+            <a:graphic xmlns:a="http://schemas.openxmlformats.org/drawingml/2006/main">
+              <a:graphicData uri="http://schemas.openxmlformats.org/drawingml/2006/picture">
+                <pic:pic xmlns:pic="http://schemas.openxmlformats.org/drawingml/2006/picture">
+                  <pic:nvPicPr>
+                    <pic:cNvPr id="4" name="Picture 4" descr="IMG_256"/>
+                    <pic:cNvPicPr>
+                      <a:picLocks noChangeAspect="1"/>
+                    </pic:cNvPicPr>
+                  </pic:nvPicPr>
+                  <pic:blipFill>
+                    <a:blip r:embed="rId8"/>
+                    <a:stretch>
+                      <a:fillRect/>
+                    </a:stretch>
+                  </pic:blipFill>
+                  <pic:spPr>
+                    <a:xfrm>
+                      <a:off x="0" y="0"/>
+                      <a:ext cx="5851525" cy="2126615"/>
+                    </a:xfrm>
+                    <a:prstGeom prst="rect">
+                      <a:avLst/>
+                    </a:prstGeom>
+                    <a:noFill/>
+                    <a:ln w="9525">
+                      <a:noFill/>
+                    </a:ln>
+                  </pic:spPr>
+                </pic:pic>
+              </a:graphicData>
+            </a:graphic>
+          </wp:anchor>
+        </w:drawing>
+      </w:r>
+    </w:p>
+    <w:p>
+      <w:pPr>
+        <w:spacing w:line="360" w:lineRule="auto"/>
+        <w:ind w:left="709" w:firstLine="240" w:firstLineChars="100"/>
+        <w:jc w:val="both"/>
+        <w:rPr>
+          <w:rFonts w:hint="default"/>
+          <w:sz w:val="24"/>
+          <w:szCs w:val="24"/>
+          <w:vertAlign w:val="baseline"/>
+          <w:lang w:val="en-US"/>
+        </w:rPr>
+      </w:pPr>
+      <w:r>
+        <w:rPr>
+          <w:rFonts w:hint="default"/>
+          <w:sz w:val="24"/>
+          <w:szCs w:val="24"/>
+          <w:vertAlign w:val="baseline"/>
+          <w:lang w:val="en-US"/>
+        </w:rPr>
+        <w:t>Hai vấn đè trên đều có cách giải quyết, tuy nhiên nó vượt quá bài báo cáo của em nên em xin tạm thời bỏ qua.</w:t>
+      </w:r>
+    </w:p>
+    <w:p>
+      <w:pPr>
+        <w:spacing w:line="360" w:lineRule="auto"/>
+        <w:ind w:left="709" w:firstLine="120" w:firstLineChars="50"/>
+        <w:jc w:val="both"/>
+        <w:rPr>
+          <w:rFonts w:hint="default"/>
+          <w:b/>
+          <w:bCs/>
+          <w:i/>
+          <w:iCs/>
+          <w:sz w:val="24"/>
+          <w:szCs w:val="24"/>
+          <w:vertAlign w:val="baseline"/>
+          <w:lang w:val="en-US"/>
+        </w:rPr>
+      </w:pPr>
+      <w:r>
+        <w:rPr>
+          <w:rFonts w:hint="default"/>
+          <w:sz w:val="24"/>
+          <w:szCs w:val="24"/>
+          <w:vertAlign w:val="baseline"/>
+          <w:lang w:val="en-US"/>
+        </w:rPr>
+        <w:t xml:space="preserve">  Quay trở lại với phương pháp học có giám sát. Em xin tiếp tục nêu thêm một khái niệm về bài toán tối ưu, hoặc quy hoạch toán học: </w:t>
+      </w:r>
+    </w:p>
+    <w:p>
+      <w:pPr>
+        <w:spacing w:line="360" w:lineRule="auto"/>
+        <w:ind w:left="709" w:firstLine="720" w:firstLineChars="300"/>
+        <w:jc w:val="both"/>
+        <w:rPr>
+          <w:rFonts w:hint="default"/>
+          <w:sz w:val="24"/>
+          <w:szCs w:val="24"/>
+          <w:vertAlign w:val="baseline"/>
+          <w:lang w:val="en-US"/>
+        </w:rPr>
+      </w:pPr>
+      <w:r>
+        <w:rPr>
+          <w:rFonts w:hint="default"/>
+          <w:b/>
+          <w:bCs/>
+          <w:i/>
+          <w:iCs/>
+          <w:sz w:val="24"/>
+          <w:szCs w:val="24"/>
+          <w:vertAlign w:val="baseline"/>
+          <w:lang w:val="en-US"/>
+        </w:rPr>
+        <w:t>Cho trước</w:t>
+      </w:r>
+      <w:r>
+        <w:rPr>
+          <w:rFonts w:hint="default"/>
+          <w:sz w:val="24"/>
+          <w:szCs w:val="24"/>
+          <w:vertAlign w:val="baseline"/>
+          <w:lang w:val="en-US"/>
+        </w:rPr>
+        <w:t xml:space="preserve">: </w:t>
+      </w:r>
+      <w:r>
+        <w:rPr>
+          <w:rFonts w:hint="default"/>
+          <w:sz w:val="22"/>
+          <w:szCs w:val="22"/>
+          <w:vertAlign w:val="baseline"/>
+          <w:lang w:val="en-US"/>
+        </w:rPr>
+        <w:t xml:space="preserve">một hàm f: A </w:t>
+      </w:r>
+      <w:r>
+        <w:rPr>
+          <w:rFonts w:hint="default" w:ascii="Arial" w:hAnsi="Arial" w:cs="Arial"/>
+          <w:sz w:val="22"/>
+          <w:szCs w:val="22"/>
+          <w:vertAlign w:val="baseline"/>
+          <w:lang w:val="en-US"/>
+        </w:rPr>
+        <w:t>→</w:t>
+      </w:r>
+      <w:r>
+        <w:rPr>
+          <w:rFonts w:hint="default"/>
+          <w:sz w:val="22"/>
+          <w:szCs w:val="22"/>
+          <w:vertAlign w:val="baseline"/>
+          <w:lang w:val="en-US"/>
+        </w:rPr>
+        <w:t xml:space="preserve">  R từ tập hợp A tới tập số thực</w:t>
+      </w:r>
+    </w:p>
+    <w:p>
+      <w:pPr>
+        <w:spacing w:line="360" w:lineRule="auto"/>
+        <w:ind w:left="2160" w:leftChars="600" w:hanging="720" w:hangingChars="300"/>
+        <w:jc w:val="both"/>
+        <w:rPr>
+          <w:rFonts w:hint="default"/>
+          <w:sz w:val="22"/>
+          <w:szCs w:val="22"/>
+          <w:vertAlign w:val="baseline"/>
+          <w:lang w:val="en-US"/>
+        </w:rPr>
+      </w:pPr>
+      <w:r>
+        <w:rPr>
+          <w:rFonts w:hint="default"/>
+          <w:b/>
+          <w:bCs/>
+          <w:i/>
+          <w:iCs/>
+          <w:sz w:val="24"/>
+          <w:szCs w:val="24"/>
+          <w:vertAlign w:val="baseline"/>
+          <w:lang w:val="en-US"/>
+        </w:rPr>
+        <w:t>Tìm</w:t>
+      </w:r>
+      <w:r>
+        <w:rPr>
+          <w:rFonts w:hint="default"/>
+          <w:sz w:val="24"/>
+          <w:szCs w:val="24"/>
+          <w:vertAlign w:val="baseline"/>
+          <w:lang w:val="en-US"/>
+        </w:rPr>
+        <w:t xml:space="preserve">: </w:t>
+      </w:r>
+      <w:r>
+        <w:rPr>
+          <w:rFonts w:hint="default"/>
+          <w:sz w:val="22"/>
+          <w:szCs w:val="22"/>
+          <w:vertAlign w:val="baseline"/>
+          <w:lang w:val="en-US"/>
+        </w:rPr>
+        <w:t>một phần tử x0 thuộc A sao cho f(x0) ≤ f(x) với mọi x thuộc A ("cực tiểu hóa") hoặc sao  cho f(x0) ≥ f(x) với mọi x thuộc A ("cực đại hóa").</w:t>
+      </w:r>
+    </w:p>
+    <w:p>
+      <w:pPr>
+        <w:spacing w:line="360" w:lineRule="auto"/>
+        <w:ind w:left="709"/>
+        <w:jc w:val="both"/>
+        <w:rPr>
+          <w:rFonts w:hint="default"/>
+          <w:sz w:val="24"/>
+          <w:szCs w:val="24"/>
+          <w:vertAlign w:val="baseline"/>
+          <w:lang w:val="en-US"/>
+        </w:rPr>
+      </w:pPr>
+      <w:r>
+        <w:rPr>
+          <w:rFonts w:hint="default"/>
+          <w:sz w:val="24"/>
+          <w:szCs w:val="24"/>
+          <w:vertAlign w:val="baseline"/>
+          <w:lang w:val="en-US"/>
+        </w:rPr>
+        <w:t xml:space="preserve">  </w:t>
+      </w:r>
+    </w:p>
+    <w:p>
+      <w:pPr>
+        <w:spacing w:line="360" w:lineRule="auto"/>
+        <w:ind w:left="709" w:firstLine="240" w:firstLineChars="100"/>
+        <w:jc w:val="both"/>
+        <w:rPr>
+          <w:rFonts w:hint="default"/>
+          <w:sz w:val="24"/>
+          <w:szCs w:val="24"/>
+          <w:vertAlign w:val="baseline"/>
+          <w:lang w:val="en-US"/>
+        </w:rPr>
+      </w:pPr>
+      <w:r>
+        <w:rPr>
+          <w:rFonts w:hint="default"/>
+          <w:sz w:val="24"/>
+          <w:szCs w:val="24"/>
+          <w:vertAlign w:val="baseline"/>
+          <w:lang w:val="en-US"/>
+        </w:rPr>
+        <w:t>Trong đó, A của hàm f được gọi là không gian tìm kiếm, thường được xác định bởi một tập các ràng buộc, các đẳng thức hay bất đẳng thức mà các thành viên của A phải thỏa mãn. Các phần tử của A được gọi là các lời giải khả thi, gọi là các đối số tối ưu. Hàm f được gọi là hàm mục tiêu, hoặc hàm chi phí. Lời giải khả thi nào cực tiểu hóa (hoặc cực đại hóa, nếu đó là mục đích) hàm mục tiêu được gọi là lời giải tối ưu.Các bài toán tối ưu thường được ký hiệu như sau:</w:t>
+      </w:r>
+    </w:p>
+    <w:p>
+      <w:pPr>
+        <w:spacing w:line="360" w:lineRule="auto"/>
+        <w:ind w:left="709" w:firstLine="240" w:firstLineChars="100"/>
+        <w:jc w:val="both"/>
+        <w:rPr>
+          <w:rFonts w:hint="default"/>
+          <w:sz w:val="24"/>
+          <w:szCs w:val="24"/>
+          <w:vertAlign w:val="baseline"/>
+          <w:lang w:val="en-US"/>
+        </w:rPr>
+      </w:pPr>
+      <w:r>
+        <w:rPr>
+          <w:rFonts w:hint="default"/>
+          <w:sz w:val="24"/>
+          <w:szCs w:val="24"/>
+          <w:vertAlign w:val="baseline"/>
+          <w:lang w:val="en-US"/>
+        </w:rPr>
+        <w:t xml:space="preserve">+ Với bài toán tìm  max/min: </w:t>
+      </w:r>
+      <w:r>
+        <w:rPr>
+          <w:rFonts w:hint="default"/>
+          <w:position w:val="-20"/>
+          <w:sz w:val="24"/>
+          <w:szCs w:val="24"/>
+          <w:vertAlign w:val="baseline"/>
+          <w:lang w:val="en-US"/>
+        </w:rPr>
+        <w:object>
+          <v:shape id="_x0000_i1029" o:spt="75" type="#_x0000_t75" style="height:23pt;width:53pt;" o:ole="t" filled="f" o:preferrelative="t" stroked="f" coordsize="21600,21600">
+            <v:fill on="f" focussize="0,0"/>
+            <v:stroke on="f"/>
+            <v:imagedata r:id="rId10" o:title=""/>
+            <o:lock v:ext="edit" aspectratio="t"/>
+            <w10:wrap type="none"/>
+            <w10:anchorlock/>
+          </v:shape>
+          <o:OLEObject Type="Embed" ProgID="Equation.KSEE3" ShapeID="_x0000_i1029" DrawAspect="Content" ObjectID="_1468075726" r:id="rId9">
+            <o:LockedField>false</o:LockedField>
+          </o:OLEObject>
+        </w:object>
+      </w:r>
+      <w:r>
+        <w:rPr>
+          <w:rFonts w:hint="default"/>
+          <w:sz w:val="24"/>
+          <w:szCs w:val="24"/>
+          <w:vertAlign w:val="baseline"/>
+          <w:lang w:val="en-US"/>
+        </w:rPr>
+        <w:t xml:space="preserve"> . Ký hiệu này biểu diễn bài toán tìm giá trị nhỏ nhất của x</w:t>
+      </w:r>
+      <w:r>
+        <w:rPr>
+          <w:rFonts w:hint="default"/>
+          <w:sz w:val="24"/>
+          <w:szCs w:val="24"/>
+          <w:vertAlign w:val="superscript"/>
+          <w:lang w:val="en-US"/>
+        </w:rPr>
+        <w:t xml:space="preserve">2 </w:t>
+      </w:r>
+      <w:r>
+        <w:rPr>
+          <w:rFonts w:hint="default"/>
+          <w:sz w:val="24"/>
+          <w:szCs w:val="24"/>
+          <w:vertAlign w:val="baseline"/>
+          <w:lang w:val="en-US"/>
+        </w:rPr>
+        <w:t xml:space="preserve"> + 2 trên tập số thực R.</w:t>
+      </w:r>
+    </w:p>
+    <w:p>
+      <w:pPr>
+        <w:spacing w:line="360" w:lineRule="auto"/>
+        <w:ind w:left="709" w:firstLine="240" w:firstLineChars="100"/>
+        <w:jc w:val="both"/>
+        <w:rPr>
+          <w:rFonts w:hint="default"/>
+          <w:sz w:val="24"/>
+          <w:szCs w:val="24"/>
+          <w:vertAlign w:val="baseline"/>
+          <w:lang w:val="en-US"/>
+        </w:rPr>
+      </w:pPr>
+      <w:r>
+        <w:rPr>
+          <w:rFonts w:hint="default"/>
+          <w:sz w:val="24"/>
+          <w:szCs w:val="24"/>
+          <w:vertAlign w:val="baseline"/>
+          <w:lang w:val="en-US"/>
+        </w:rPr>
+        <w:t xml:space="preserve">+ Đối số tối ưu: </w:t>
+      </w:r>
+      <w:r>
+        <w:rPr>
+          <w:rFonts w:hint="default"/>
+          <w:position w:val="-28"/>
+          <w:sz w:val="24"/>
+          <w:szCs w:val="24"/>
+          <w:vertAlign w:val="baseline"/>
+          <w:lang w:val="en-US"/>
+        </w:rPr>
+        <w:object>
+          <v:shape id="_x0000_i1030" o:spt="75" type="#_x0000_t75" style="height:27pt;width:69pt;" o:ole="t" filled="f" o:preferrelative="t" stroked="f" coordsize="21600,21600">
+            <v:fill on="f" focussize="0,0"/>
+            <v:stroke on="f"/>
+            <v:imagedata r:id="rId12" o:title=""/>
+            <o:lock v:ext="edit" aspectratio="t"/>
+            <w10:wrap type="none"/>
+            <w10:anchorlock/>
+          </v:shape>
+          <o:OLEObject Type="Embed" ProgID="Equation.KSEE3" ShapeID="_x0000_i1030" DrawAspect="Content" ObjectID="_1468075727" r:id="rId11">
+            <o:LockedField>false</o:LockedField>
+          </o:OLEObject>
+        </w:object>
+      </w:r>
+      <w:r>
+        <w:rPr>
+          <w:rFonts w:hint="default"/>
+          <w:sz w:val="24"/>
+          <w:szCs w:val="24"/>
+          <w:vertAlign w:val="baseline"/>
+          <w:lang w:val="en-US"/>
+        </w:rPr>
+        <w:t>. Kí hiệu biểu diễn cho các nghiệm tìm được cho bài toán tìm min của hàm x</w:t>
+      </w:r>
+      <w:r>
+        <w:rPr>
+          <w:rFonts w:hint="default"/>
+          <w:sz w:val="24"/>
+          <w:szCs w:val="24"/>
+          <w:vertAlign w:val="superscript"/>
+          <w:lang w:val="en-US"/>
+        </w:rPr>
+        <w:t xml:space="preserve">2 </w:t>
+      </w:r>
+      <w:r>
+        <w:rPr>
+          <w:rFonts w:hint="default"/>
+          <w:sz w:val="24"/>
+          <w:szCs w:val="24"/>
+          <w:vertAlign w:val="baseline"/>
+          <w:lang w:val="en-US"/>
+        </w:rPr>
+        <w:t>+2, là tập từ (-○○ , -2].</w:t>
+      </w:r>
+    </w:p>
+    <w:p>
+      <w:pPr>
+        <w:spacing w:line="360" w:lineRule="auto"/>
+        <w:ind w:left="709" w:firstLine="240" w:firstLineChars="100"/>
+        <w:jc w:val="both"/>
+        <w:rPr>
+          <w:rFonts w:hint="default"/>
+          <w:sz w:val="24"/>
+          <w:szCs w:val="24"/>
+          <w:vertAlign w:val="baseline"/>
+          <w:lang w:val="en-US"/>
+        </w:rPr>
+      </w:pPr>
+      <w:r>
+        <w:rPr>
+          <w:rFonts w:hint="default"/>
+          <w:sz w:val="24"/>
+          <w:szCs w:val="24"/>
+          <w:vertAlign w:val="baseline"/>
+          <w:lang w:val="en-US"/>
+        </w:rPr>
+        <w:t xml:space="preserve">Em đã trình bày xong về các kí hiệu mà em sẽ dùng cho phần tiếp theo của báo cáo. Tuy nhiên có một vấn đề mà em càng làm rõ, đó là giữa các thuật toán học có giám sát và bài toán tối ưu có liên quan gì với nhau. Đầu tiên chúng ta cần nhắc lại rằng, mục tiêu cốt lỗi của các thuật toán học có giám sát là xây dựng được một giả thuyết (model) mà đầu ra của nó là một giá trị cần xác định hay ước lượng như giá bán nhà. Nếu nhìn lại công thức: </w:t>
       </w:r>
     </w:p>
     <w:p>
@@ -6027,6 +7847,551 @@
         <w:ind w:left="709"/>
         <w:jc w:val="center"/>
         <w:rPr>
+          <w:rFonts w:hint="default"/>
+          <w:sz w:val="24"/>
+          <w:szCs w:val="24"/>
+          <w:vertAlign w:val="baseline"/>
+          <w:lang w:val="en-US"/>
+        </w:rPr>
+      </w:pPr>
+      <w:r>
+        <w:rPr>
+          <w:rFonts w:hint="default"/>
+          <w:position w:val="-12"/>
+          <w:sz w:val="24"/>
+          <w:szCs w:val="24"/>
+          <w:lang w:val="en-US"/>
+        </w:rPr>
+        <w:object>
+          <v:shape id="_x0000_i1031" o:spt="75" type="#_x0000_t75" style="height:26.5pt;width:161.4pt;" o:ole="t" filled="f" o:preferrelative="t" stroked="f" coordsize="21600,21600">
+            <v:path/>
+            <v:fill on="f" focussize="0,0"/>
+            <v:stroke on="f"/>
+            <v:imagedata r:id="rId7" o:title=""/>
+            <o:lock v:ext="edit" aspectratio="t"/>
+            <w10:wrap type="none"/>
+            <w10:anchorlock/>
+          </v:shape>
+          <o:OLEObject Type="Embed" ProgID="Equation.KSEE3" ShapeID="_x0000_i1031" DrawAspect="Content" ObjectID="_1468075728" r:id="rId13">
+            <o:LockedField>false</o:LockedField>
+          </o:OLEObject>
+        </w:object>
+      </w:r>
+    </w:p>
+    <w:p>
+      <w:pPr>
+        <w:spacing w:line="360" w:lineRule="auto"/>
+        <w:ind w:left="709"/>
+        <w:jc w:val="both"/>
+        <w:rPr>
+          <w:rFonts w:hint="default"/>
+          <w:sz w:val="24"/>
+          <w:szCs w:val="24"/>
+          <w:vertAlign w:val="baseline"/>
+          <w:lang w:val="en-US"/>
+        </w:rPr>
+      </w:pPr>
+      <w:r>
+        <w:rPr>
+          <w:rFonts w:hint="default"/>
+          <w:sz w:val="24"/>
+          <w:szCs w:val="24"/>
+          <w:vertAlign w:val="baseline"/>
+          <w:lang w:val="en-US"/>
+        </w:rPr>
+        <w:t xml:space="preserve"> Thì ta chỉ cần thay đổi một trọng số trong a</w:t>
+      </w:r>
+      <w:r>
+        <w:rPr>
+          <w:rFonts w:hint="default"/>
+          <w:sz w:val="24"/>
+          <w:szCs w:val="24"/>
+          <w:vertAlign w:val="subscript"/>
+          <w:lang w:val="en-US"/>
+        </w:rPr>
+        <w:t xml:space="preserve">0, </w:t>
+      </w:r>
+      <w:r>
+        <w:rPr>
+          <w:rFonts w:hint="default"/>
+          <w:sz w:val="24"/>
+          <w:szCs w:val="24"/>
+          <w:vertAlign w:val="baseline"/>
+          <w:lang w:val="en-US"/>
+        </w:rPr>
+        <w:t>a</w:t>
+      </w:r>
+      <w:r>
+        <w:rPr>
+          <w:rFonts w:hint="default"/>
+          <w:sz w:val="24"/>
+          <w:szCs w:val="24"/>
+          <w:vertAlign w:val="subscript"/>
+          <w:lang w:val="en-US"/>
+        </w:rPr>
+        <w:t>1</w:t>
+      </w:r>
+      <w:r>
+        <w:rPr>
+          <w:rFonts w:hint="default"/>
+          <w:sz w:val="24"/>
+          <w:szCs w:val="24"/>
+          <w:vertAlign w:val="baseline"/>
+          <w:lang w:val="en-US"/>
+        </w:rPr>
+        <w:t>,a</w:t>
+      </w:r>
+      <w:r>
+        <w:rPr>
+          <w:rFonts w:hint="default"/>
+          <w:sz w:val="24"/>
+          <w:szCs w:val="24"/>
+          <w:vertAlign w:val="subscript"/>
+          <w:lang w:val="en-US"/>
+        </w:rPr>
+        <w:t>2,</w:t>
+      </w:r>
+      <w:r>
+        <w:rPr>
+          <w:rFonts w:hint="default"/>
+          <w:sz w:val="24"/>
+          <w:szCs w:val="24"/>
+          <w:vertAlign w:val="baseline"/>
+          <w:lang w:val="en-US"/>
+        </w:rPr>
+        <w:t>a</w:t>
+      </w:r>
+      <w:r>
+        <w:rPr>
+          <w:rFonts w:hint="default"/>
+          <w:sz w:val="24"/>
+          <w:szCs w:val="24"/>
+          <w:vertAlign w:val="subscript"/>
+          <w:lang w:val="en-US"/>
+        </w:rPr>
+        <w:t>3 ,</w:t>
+      </w:r>
+      <w:r>
+        <w:rPr>
+          <w:rFonts w:hint="default"/>
+          <w:sz w:val="24"/>
+          <w:szCs w:val="24"/>
+          <w:vertAlign w:val="baseline"/>
+          <w:lang w:val="en-US"/>
+        </w:rPr>
+        <w:t>thì ta sẽ có một hàm mới. Điều đó có nghĩa là một bài toán chúng ta còn rất nhiều cách giải khác nhau. Bài toán lại chuyển thành việc tìm tập hợp a. Vấn đề là làm sau ta có thể chọn ra được tập a phù hợp nhất, cho ra kết quả gần sát nhất. Một hướng tiếp cận cho việc này đó là quy đổi nó sang một bài toán tìm giá trị lớn/nhỏ nhất. Ví dụ một bài toán hồi quy,  từ cân nặng có thể ước lượng chiều cao của một người:</w:t>
+      </w:r>
+    </w:p>
+    <w:p>
+      <w:pPr>
+        <w:spacing w:line="360" w:lineRule="auto"/>
+        <w:ind w:left="709"/>
+        <w:jc w:val="center"/>
+        <w:rPr>
+          <w:rFonts w:ascii="SimSun" w:hAnsi="SimSun" w:eastAsia="SimSun" w:cs="SimSun"/>
+          <w:sz w:val="24"/>
+          <w:szCs w:val="24"/>
+        </w:rPr>
+      </w:pPr>
+      <w:r>
+        <w:rPr>
+          <w:rFonts w:ascii="SimSun" w:hAnsi="SimSun" w:eastAsia="SimSun" w:cs="SimSun"/>
+          <w:sz w:val="24"/>
+          <w:szCs w:val="24"/>
+        </w:rPr>
+        <w:drawing>
+          <wp:inline distT="0" distB="0" distL="114300" distR="114300">
+            <wp:extent cx="3203575" cy="2729230"/>
+            <wp:effectExtent l="0" t="0" r="9525" b="1270"/>
+            <wp:docPr id="6" name="Picture 8" descr="IMG_256"/>
+            <wp:cNvGraphicFramePr>
+              <a:graphicFrameLocks xmlns:a="http://schemas.openxmlformats.org/drawingml/2006/main" noChangeAspect="1"/>
+            </wp:cNvGraphicFramePr>
+            <a:graphic xmlns:a="http://schemas.openxmlformats.org/drawingml/2006/main">
+              <a:graphicData uri="http://schemas.openxmlformats.org/drawingml/2006/picture">
+                <pic:pic xmlns:pic="http://schemas.openxmlformats.org/drawingml/2006/picture">
+                  <pic:nvPicPr>
+                    <pic:cNvPr id="6" name="Picture 8" descr="IMG_256"/>
+                    <pic:cNvPicPr>
+                      <a:picLocks noChangeAspect="1"/>
+                    </pic:cNvPicPr>
+                  </pic:nvPicPr>
+                  <pic:blipFill>
+                    <a:blip r:embed="rId14"/>
+                    <a:stretch>
+                      <a:fillRect/>
+                    </a:stretch>
+                  </pic:blipFill>
+                  <pic:spPr>
+                    <a:xfrm>
+                      <a:off x="0" y="0"/>
+                      <a:ext cx="3203575" cy="2729230"/>
+                    </a:xfrm>
+                    <a:prstGeom prst="rect">
+                      <a:avLst/>
+                    </a:prstGeom>
+                    <a:noFill/>
+                    <a:ln w="9525">
+                      <a:noFill/>
+                    </a:ln>
+                  </pic:spPr>
+                </pic:pic>
+              </a:graphicData>
+            </a:graphic>
+          </wp:inline>
+        </w:drawing>
+      </w:r>
+    </w:p>
+    <w:p>
+      <w:pPr>
+        <w:spacing w:line="360" w:lineRule="auto"/>
+        <w:ind w:left="709"/>
+        <w:jc w:val="left"/>
+        <w:rPr>
+          <w:rFonts w:hint="default" w:eastAsia="SimSun" w:cs="Times New Roman"/>
+          <w:sz w:val="24"/>
+          <w:szCs w:val="24"/>
+          <w:lang w:val="en-US"/>
+        </w:rPr>
+      </w:pPr>
+      <w:r>
+        <w:rPr>
+          <w:rFonts w:hint="default" w:ascii="SimSun" w:hAnsi="SimSun" w:eastAsia="SimSun" w:cs="SimSun"/>
+          <w:sz w:val="24"/>
+          <w:szCs w:val="24"/>
+          <w:lang w:val="en-US"/>
+        </w:rPr>
+        <w:t xml:space="preserve">   </w:t>
+      </w:r>
+      <w:r>
+        <w:rPr>
+          <w:rFonts w:hint="default" w:eastAsia="SimSun" w:cs="Times New Roman"/>
+          <w:sz w:val="24"/>
+          <w:szCs w:val="24"/>
+          <w:lang w:val="en-US"/>
+        </w:rPr>
+        <w:t>Rõ ràng ta có thể vẽ vô số các đường thẳng trong đồ thị trên, nhưng đường thẳng phù hợp nhất thì lại khác. Chúng ta có thể xét rằng đường thẳng phù hợp nhất chính là đường thẳng gần với tất cả các điểm dữ liệu nhất. Tức là tổng khoảng cách từ đường thẳng đến các điểm là nhỏ nhất. Khoảng cách ở đây ta có thể hiểu là độ chênh lệch giữa đầu ra của hàm giả thuyết với chiều cao thực. Vậy ta có thể chuyển thành bài toán thành</w:t>
+      </w:r>
+    </w:p>
+    <w:p>
+      <w:pPr>
+        <w:spacing w:line="360" w:lineRule="auto"/>
+        <w:ind w:left="709" w:firstLine="720" w:firstLineChars="300"/>
+        <w:jc w:val="both"/>
+        <w:rPr>
+          <w:rFonts w:hint="default"/>
+          <w:sz w:val="24"/>
+          <w:szCs w:val="24"/>
+          <w:vertAlign w:val="baseline"/>
+          <w:lang w:val="en-US"/>
+        </w:rPr>
+      </w:pPr>
+      <w:r>
+        <w:rPr>
+          <w:rFonts w:hint="default" w:eastAsia="SimSun" w:cs="Times New Roman"/>
+          <w:sz w:val="24"/>
+          <w:szCs w:val="24"/>
+          <w:lang w:val="en-US"/>
+        </w:rPr>
+        <w:t xml:space="preserve"> </w:t>
+      </w:r>
+      <w:r>
+        <w:rPr>
+          <w:rFonts w:hint="default"/>
+          <w:b/>
+          <w:bCs/>
+          <w:i/>
+          <w:iCs/>
+          <w:sz w:val="24"/>
+          <w:szCs w:val="24"/>
+          <w:vertAlign w:val="baseline"/>
+          <w:lang w:val="en-US"/>
+        </w:rPr>
+        <w:t>Tìm</w:t>
+      </w:r>
+      <w:r>
+        <w:rPr>
+          <w:rFonts w:hint="default"/>
+          <w:sz w:val="24"/>
+          <w:szCs w:val="24"/>
+          <w:vertAlign w:val="baseline"/>
+          <w:lang w:val="en-US"/>
+        </w:rPr>
+        <w:t xml:space="preserve">: </w:t>
+      </w:r>
+      <w:r>
+        <w:rPr>
+          <w:rFonts w:hint="default"/>
+          <w:position w:val="-14"/>
+          <w:sz w:val="24"/>
+          <w:szCs w:val="24"/>
+          <w:vertAlign w:val="baseline"/>
+          <w:lang w:val="en-US"/>
+        </w:rPr>
+        <w:object>
+          <v:shape id="_x0000_i1037" o:spt="75" type="#_x0000_t75" style="height:19pt;width:118pt;" o:ole="t" filled="f" o:preferrelative="t" stroked="f" coordsize="21600,21600">
+            <v:fill on="f" focussize="0,0"/>
+            <v:stroke on="f"/>
+            <v:imagedata r:id="rId16" o:title=""/>
+            <o:lock v:ext="edit" aspectratio="t"/>
+            <w10:wrap type="none"/>
+            <w10:anchorlock/>
+          </v:shape>
+          <o:OLEObject Type="Embed" ProgID="Equation.KSEE3" ShapeID="_x0000_i1037" DrawAspect="Content" ObjectID="_1468075729" r:id="rId15">
+            <o:LockedField>false</o:LockedField>
+          </o:OLEObject>
+        </w:object>
+      </w:r>
+    </w:p>
+    <w:p>
+      <w:pPr>
+        <w:spacing w:line="360" w:lineRule="auto"/>
+        <w:ind w:left="2160" w:leftChars="600" w:hanging="720" w:hangingChars="300"/>
+        <w:jc w:val="both"/>
+        <w:rPr>
+          <w:rFonts w:hint="default" w:eastAsia="SimSun" w:cs="Times New Roman"/>
+          <w:sz w:val="24"/>
+          <w:szCs w:val="24"/>
+          <w:lang w:val="en-US"/>
+        </w:rPr>
+      </w:pPr>
+      <w:r>
+        <w:rPr>
+          <w:rFonts w:hint="default"/>
+          <w:b/>
+          <w:bCs/>
+          <w:i/>
+          <w:iCs/>
+          <w:sz w:val="24"/>
+          <w:szCs w:val="24"/>
+          <w:vertAlign w:val="baseline"/>
+          <w:lang w:val="en-US"/>
+        </w:rPr>
+        <w:t>Sao cho</w:t>
+      </w:r>
+      <w:r>
+        <w:rPr>
+          <w:rFonts w:hint="default"/>
+          <w:sz w:val="24"/>
+          <w:szCs w:val="24"/>
+          <w:vertAlign w:val="baseline"/>
+          <w:lang w:val="en-US"/>
+        </w:rPr>
+        <w:t xml:space="preserve">: </w:t>
+      </w:r>
+      <w:r>
+        <w:rPr>
+          <w:rFonts w:hint="default"/>
+          <w:position w:val="-20"/>
+          <w:sz w:val="24"/>
+          <w:szCs w:val="24"/>
+          <w:vertAlign w:val="baseline"/>
+          <w:lang w:val="en-US"/>
+        </w:rPr>
+        <w:object>
+          <v:shape id="_x0000_i1036" o:spt="75" type="#_x0000_t75" style="height:23pt;width:100pt;" o:ole="t" filled="f" o:preferrelative="t" stroked="f" coordsize="21600,21600">
+            <v:fill on="f" focussize="0,0"/>
+            <v:stroke on="f"/>
+            <v:imagedata r:id="rId18" o:title=""/>
+            <o:lock v:ext="edit" aspectratio="t"/>
+            <w10:wrap type="none"/>
+            <w10:anchorlock/>
+          </v:shape>
+          <o:OLEObject Type="Embed" ProgID="Equation.KSEE3" ShapeID="_x0000_i1036" DrawAspect="Content" ObjectID="_1468075730" r:id="rId17">
+            <o:LockedField>false</o:LockedField>
+          </o:OLEObject>
+        </w:object>
+      </w:r>
+    </w:p>
+    <w:p>
+      <w:pPr>
+        <w:spacing w:line="360" w:lineRule="auto"/>
+        <w:ind w:left="709"/>
+        <w:jc w:val="left"/>
+        <w:rPr>
+          <w:rFonts w:hint="default" w:eastAsia="SimSun" w:cs="Times New Roman"/>
+          <w:sz w:val="24"/>
+          <w:szCs w:val="24"/>
+          <w:lang w:val="en-US"/>
+        </w:rPr>
+      </w:pPr>
+      <w:r>
+        <w:rPr>
+          <w:rFonts w:hint="default" w:eastAsia="SimSun" w:cs="Times New Roman"/>
+          <w:sz w:val="24"/>
+          <w:szCs w:val="24"/>
+          <w:lang w:val="en-US"/>
+        </w:rPr>
+        <w:t xml:space="preserve">       Trong đó, w là cân nặng, h là chiều cai. W</w:t>
+      </w:r>
+      <w:r>
+        <w:rPr>
+          <w:rFonts w:hint="default" w:eastAsia="SimSun" w:cs="Times New Roman"/>
+          <w:sz w:val="24"/>
+          <w:szCs w:val="24"/>
+          <w:vertAlign w:val="subscript"/>
+          <w:lang w:val="en-US"/>
+        </w:rPr>
+        <w:t xml:space="preserve">i </w:t>
+      </w:r>
+      <w:r>
+        <w:rPr>
+          <w:rFonts w:hint="default" w:eastAsia="SimSun" w:cs="Times New Roman"/>
+          <w:sz w:val="24"/>
+          <w:szCs w:val="24"/>
+          <w:vertAlign w:val="baseline"/>
+          <w:lang w:val="en-US"/>
+        </w:rPr>
+        <w:t>và h</w:t>
+      </w:r>
+      <w:r>
+        <w:rPr>
+          <w:rFonts w:hint="default" w:eastAsia="SimSun" w:cs="Times New Roman"/>
+          <w:sz w:val="24"/>
+          <w:szCs w:val="24"/>
+          <w:vertAlign w:val="subscript"/>
+          <w:lang w:val="en-US"/>
+        </w:rPr>
+        <w:t xml:space="preserve">i </w:t>
+      </w:r>
+      <w:r>
+        <w:rPr>
+          <w:rFonts w:hint="default" w:eastAsia="SimSun" w:cs="Times New Roman"/>
+          <w:sz w:val="24"/>
+          <w:szCs w:val="24"/>
+          <w:vertAlign w:val="baseline"/>
+          <w:lang w:val="en-US"/>
+        </w:rPr>
+        <w:t>là dữ liệu thứ I trong tập dữ liệu, ứng với một điểm trong đồ thị.</w:t>
+      </w:r>
+      <w:bookmarkStart w:id="0" w:name="_GoBack"/>
+      <w:bookmarkEnd w:id="0"/>
+      <w:r>
+        <w:rPr>
+          <w:rFonts w:hint="default" w:eastAsia="SimSun" w:cs="Times New Roman"/>
+          <w:sz w:val="24"/>
+          <w:szCs w:val="24"/>
+          <w:lang w:val="en-US"/>
+        </w:rPr>
+        <w:t xml:space="preserve">  </w:t>
+      </w:r>
+    </w:p>
+    <w:p>
+      <w:pPr>
+        <w:spacing w:line="360" w:lineRule="auto"/>
+        <w:ind w:left="709"/>
+        <w:jc w:val="both"/>
+        <w:rPr>
+          <w:sz w:val="26"/>
+          <w:szCs w:val="26"/>
+        </w:rPr>
+      </w:pPr>
+      <w:r>
+        <w:rPr>
+          <w:sz w:val="26"/>
+          <w:szCs w:val="26"/>
+        </w:rPr>
+        <w:t>3.2 Kiến nghị</w:t>
+      </w:r>
+    </w:p>
+    <w:p>
+      <w:pPr>
+        <w:spacing w:after="160" w:line="259" w:lineRule="auto"/>
+        <w:rPr>
+          <w:b/>
+          <w:sz w:val="26"/>
+          <w:szCs w:val="26"/>
+        </w:rPr>
+      </w:pPr>
+      <w:r>
+        <w:rPr>
+          <w:b/>
+          <w:sz w:val="26"/>
+          <w:szCs w:val="26"/>
+        </w:rPr>
+        <w:br w:type="page"/>
+      </w:r>
+    </w:p>
+    <w:p>
+      <w:pPr>
+        <w:spacing w:line="360" w:lineRule="auto"/>
+        <w:ind w:left="709"/>
+        <w:jc w:val="center"/>
+        <w:rPr>
+          <w:b/>
+          <w:sz w:val="26"/>
+          <w:szCs w:val="26"/>
+        </w:rPr>
+      </w:pPr>
+      <w:r>
+        <w:rPr>
+          <w:b/>
+          <w:sz w:val="26"/>
+          <w:szCs w:val="26"/>
+        </w:rPr>
+        <w:t>PHỤ LỤC</w:t>
+      </w:r>
+    </w:p>
+    <w:p>
+      <w:pPr>
+        <w:spacing w:line="360" w:lineRule="auto"/>
+        <w:ind w:left="709"/>
+        <w:jc w:val="both"/>
+        <w:rPr>
+          <w:sz w:val="26"/>
+          <w:szCs w:val="26"/>
+        </w:rPr>
+      </w:pPr>
+      <w:r>
+        <w:rPr>
+          <w:sz w:val="26"/>
+          <w:szCs w:val="26"/>
+        </w:rPr>
+        <w:t>Phụ lục 1: hướng dẫn cài đặt</w:t>
+      </w:r>
+    </w:p>
+    <w:p>
+      <w:pPr>
+        <w:spacing w:line="360" w:lineRule="auto"/>
+        <w:ind w:left="709"/>
+        <w:jc w:val="both"/>
+        <w:rPr>
+          <w:sz w:val="26"/>
+          <w:szCs w:val="26"/>
+        </w:rPr>
+      </w:pPr>
+      <w:r>
+        <w:rPr>
+          <w:sz w:val="26"/>
+          <w:szCs w:val="26"/>
+        </w:rPr>
+        <w:t>Phụ lục 2: hướng dẫn sử dụng</w:t>
+      </w:r>
+    </w:p>
+    <w:p>
+      <w:pPr>
+        <w:spacing w:after="160" w:line="259" w:lineRule="auto"/>
+        <w:rPr>
+          <w:b/>
+          <w:sz w:val="26"/>
+          <w:szCs w:val="26"/>
+        </w:rPr>
+      </w:pPr>
+      <w:r>
+        <w:rPr>
+          <w:b/>
+          <w:sz w:val="26"/>
+          <w:szCs w:val="26"/>
+        </w:rPr>
+        <w:br w:type="page"/>
+      </w:r>
+    </w:p>
+    <w:p>
+      <w:pPr>
+        <w:spacing w:line="360" w:lineRule="auto"/>
+        <w:ind w:left="709"/>
+        <w:jc w:val="center"/>
+        <w:rPr>
           <w:b/>
           <w:sz w:val="26"/>
           <w:szCs w:val="26"/>
@@ -6045,7 +8410,7 @@
       <w:pPr>
         <w:numPr>
           <w:ilvl w:val="0"/>
-          <w:numId w:val="5"/>
+          <w:numId w:val="4"/>
         </w:numPr>
         <w:spacing w:line="360" w:lineRule="auto"/>
         <w:ind w:left="567" w:hanging="491"/>
@@ -6082,7 +8447,7 @@
       <w:pPr>
         <w:numPr>
           <w:ilvl w:val="0"/>
-          <w:numId w:val="5"/>
+          <w:numId w:val="4"/>
         </w:numPr>
         <w:spacing w:line="360" w:lineRule="auto"/>
         <w:ind w:left="567" w:hanging="491"/>
@@ -6119,7 +8484,7 @@
       <w:pPr>
         <w:numPr>
           <w:ilvl w:val="0"/>
-          <w:numId w:val="5"/>
+          <w:numId w:val="4"/>
         </w:numPr>
         <w:spacing w:line="360" w:lineRule="auto"/>
         <w:ind w:left="567" w:hanging="491"/>
@@ -6394,26 +8759,6 @@
     </w:lvl>
   </w:abstractNum>
   <w:abstractNum w:abstractNumId="2">
-    <w:nsid w:val="22F1D827"/>
-    <w:multiLevelType w:val="singleLevel"/>
-    <w:tmpl w:val="22F1D827"/>
-    <w:lvl w:ilvl="0" w:tentative="0">
-      <w:start w:val="1"/>
-      <w:numFmt w:val="lowerLetter"/>
-      <w:lvlText w:val="%1."/>
-      <w:lvlJc w:val="left"/>
-      <w:pPr>
-        <w:tabs>
-          <w:tab w:val="left" w:pos="425"/>
-        </w:tabs>
-        <w:ind w:left="425" w:leftChars="0" w:hanging="425" w:firstLineChars="0"/>
-      </w:pPr>
-      <w:rPr>
-        <w:rFonts w:hint="default"/>
-      </w:rPr>
-    </w:lvl>
-  </w:abstractNum>
-  <w:abstractNum w:abstractNumId="3">
     <w:nsid w:val="49B15E80"/>
     <w:multiLevelType w:val="multilevel"/>
     <w:tmpl w:val="49B15E80"/>
@@ -6526,7 +8871,7 @@
       </w:rPr>
     </w:lvl>
   </w:abstractNum>
-  <w:abstractNum w:abstractNumId="4">
+  <w:abstractNum w:abstractNumId="3">
     <w:nsid w:val="74CF7A1D"/>
     <w:multiLevelType w:val="multilevel"/>
     <w:tmpl w:val="74CF7A1D"/>
@@ -6616,18 +8961,15 @@
     </w:lvl>
   </w:abstractNum>
   <w:num w:numId="1">
-    <w:abstractNumId w:val="4"/>
+    <w:abstractNumId w:val="3"/>
   </w:num>
   <w:num w:numId="2">
     <w:abstractNumId w:val="1"/>
   </w:num>
   <w:num w:numId="3">
-    <w:abstractNumId w:val="3"/>
+    <w:abstractNumId w:val="2"/>
   </w:num>
   <w:num w:numId="4">
-    <w:abstractNumId w:val="2"/>
-  </w:num>
-  <w:num w:numId="5">
     <w:abstractNumId w:val="0"/>
   </w:num>
 </w:numbering>
@@ -6728,7 +9070,7 @@
     <w:lsdException w:uiPriority="99" w:name="Body Text Indent 2"/>
     <w:lsdException w:uiPriority="99" w:name="Body Text Indent 3"/>
     <w:lsdException w:uiPriority="99" w:name="Block Text"/>
-    <w:lsdException w:unhideWhenUsed="0" w:uiPriority="99" w:semiHidden="0" w:name="Hyperlink"/>
+    <w:lsdException w:qFormat="1" w:unhideWhenUsed="0" w:uiPriority="99" w:semiHidden="0" w:name="Hyperlink"/>
     <w:lsdException w:uiPriority="99" w:name="FollowedHyperlink"/>
     <w:lsdException w:qFormat="1" w:unhideWhenUsed="0" w:uiPriority="22" w:semiHidden="0" w:name="Strong"/>
     <w:lsdException w:qFormat="1" w:unhideWhenUsed="0" w:uiPriority="20" w:semiHidden="0" w:name="Emphasis"/>
@@ -7105,6 +9447,7 @@
   </w:style>
   <w:style w:type="character" w:styleId="13">
     <w:name w:val="Hyperlink"/>
+    <w:qFormat/>
     <w:uiPriority w:val="99"/>
     <w:rPr>
       <w:color w:val="0000FF"/>

</xml_diff>